<commit_message>
Added feature to draft UM Clients
</commit_message>
<xml_diff>
--- a/Template - SHORT - Individual - ORIGINAL.docx
+++ b/Template - SHORT - Individual - ORIGINAL.docx
@@ -1,6 +1,6 @@
 
 <file path=word/document.xml><?xml version="1.0" encoding="utf-8"?>
-<w:document xmlns:wpc="http://schemas.microsoft.com/office/word/2010/wordprocessingCanvas" xmlns:cx="http://schemas.microsoft.com/office/drawing/2014/chartex" xmlns:cx1="http://schemas.microsoft.com/office/drawing/2015/9/8/chartex" xmlns:cx2="http://schemas.microsoft.com/office/drawing/2015/10/21/chartex" xmlns:cx3="http://schemas.microsoft.com/office/drawing/2016/5/9/chartex" xmlns:cx4="http://schemas.microsoft.com/office/drawing/2016/5/10/chartex" xmlns:cx5="http://schemas.microsoft.com/office/drawing/2016/5/11/chartex" xmlns:cx6="http://schemas.microsoft.com/office/drawing/2016/5/12/chartex" xmlns:cx7="http://schemas.microsoft.com/office/drawing/2016/5/13/chartex" xmlns:cx8="http://schemas.microsoft.com/office/drawing/2016/5/14/chartex" xmlns:mc="http://schemas.openxmlformats.org/markup-compatibility/2006" xmlns:aink="http://schemas.microsoft.com/office/drawing/2016/ink" xmlns:am3d="http://schemas.microsoft.com/office/drawing/2017/model3d" xmlns:o="urn:schemas-microsoft-com:office:office" xmlns:oel="http://schemas.microsoft.com/office/2019/extlst" xmlns:r="http://schemas.openxmlformats.org/officeDocument/2006/relationships" xmlns:m="http://schemas.openxmlformats.org/officeDocument/2006/math" xmlns:v="urn:schemas-microsoft-com:vml" xmlns:wp14="http://schemas.microsoft.com/office/word/2010/wordprocessingDrawing" xmlns:wp="http://schemas.openxmlformats.org/drawingml/2006/wordprocessingDrawing" xmlns:w10="urn:schemas-microsoft-com:office:word" xmlns:w="http://schemas.openxmlformats.org/wordprocessingml/2006/main" xmlns:w14="http://schemas.microsoft.com/office/word/2010/wordml" xmlns:w15="http://schemas.microsoft.com/office/word/2012/wordml" xmlns:w16cex="http://schemas.microsoft.com/office/word/2018/wordml/cex" xmlns:w16cid="http://schemas.microsoft.com/office/word/2016/wordml/cid" xmlns:w16="http://schemas.microsoft.com/office/word/2018/wordml" xmlns:w16du="http://schemas.microsoft.com/office/word/2023/wordml/word16du" xmlns:w16sdtdh="http://schemas.microsoft.com/office/word/2020/wordml/sdtdatahash" xmlns:w16se="http://schemas.microsoft.com/office/word/2015/wordml/symex" xmlns:wpg="http://schemas.microsoft.com/office/word/2010/wordprocessingGroup" xmlns:wpi="http://schemas.microsoft.com/office/word/2010/wordprocessingInk" xmlns:wne="http://schemas.microsoft.com/office/word/2006/wordml" xmlns:wps="http://schemas.microsoft.com/office/word/2010/wordprocessingShape" mc:Ignorable="w14 w15 w16se w16cid w16 w16cex w16sdtdh w16du wp14">
+<w:document xmlns:wpc="http://schemas.microsoft.com/office/word/2010/wordprocessingCanvas" xmlns:cx="http://schemas.microsoft.com/office/drawing/2014/chartex" xmlns:cx1="http://schemas.microsoft.com/office/drawing/2015/9/8/chartex" xmlns:cx2="http://schemas.microsoft.com/office/drawing/2015/10/21/chartex" xmlns:cx3="http://schemas.microsoft.com/office/drawing/2016/5/9/chartex" xmlns:cx4="http://schemas.microsoft.com/office/drawing/2016/5/10/chartex" xmlns:cx5="http://schemas.microsoft.com/office/drawing/2016/5/11/chartex" xmlns:cx6="http://schemas.microsoft.com/office/drawing/2016/5/12/chartex" xmlns:cx7="http://schemas.microsoft.com/office/drawing/2016/5/13/chartex" xmlns:cx8="http://schemas.microsoft.com/office/drawing/2016/5/14/chartex" xmlns:mc="http://schemas.openxmlformats.org/markup-compatibility/2006" xmlns:aink="http://schemas.microsoft.com/office/drawing/2016/ink" xmlns:am3d="http://schemas.microsoft.com/office/drawing/2017/model3d" xmlns:o="urn:schemas-microsoft-com:office:office" xmlns:oel="http://schemas.microsoft.com/office/2019/extlst" xmlns:r="http://schemas.openxmlformats.org/officeDocument/2006/relationships" xmlns:m="http://schemas.openxmlformats.org/officeDocument/2006/math" xmlns:v="urn:schemas-microsoft-com:vml" xmlns:wp14="http://schemas.microsoft.com/office/word/2010/wordprocessingDrawing" xmlns:wp="http://schemas.openxmlformats.org/drawingml/2006/wordprocessingDrawing" xmlns:w10="urn:schemas-microsoft-com:office:word" xmlns:w="http://schemas.openxmlformats.org/wordprocessingml/2006/main" xmlns:w14="http://schemas.microsoft.com/office/word/2010/wordml" xmlns:w15="http://schemas.microsoft.com/office/word/2012/wordml" xmlns:w16cex="http://schemas.microsoft.com/office/word/2018/wordml/cex" xmlns:w16cid="http://schemas.microsoft.com/office/word/2016/wordml/cid" xmlns:w16="http://schemas.microsoft.com/office/word/2018/wordml" xmlns:w16du="http://schemas.microsoft.com/office/word/2023/wordml/word16du" xmlns:w16sdtdh="http://schemas.microsoft.com/office/word/2020/wordml/sdtdatahash" xmlns:w16sdtfl="http://schemas.microsoft.com/office/word/2024/wordml/sdtformatlock" xmlns:w16se="http://schemas.microsoft.com/office/word/2015/wordml/symex" xmlns:wpg="http://schemas.microsoft.com/office/word/2010/wordprocessingGroup" xmlns:wpi="http://schemas.microsoft.com/office/word/2010/wordprocessingInk" xmlns:wne="http://schemas.microsoft.com/office/word/2006/wordml" xmlns:wps="http://schemas.microsoft.com/office/word/2010/wordprocessingShape" mc:Ignorable="w14 w15 w16se w16cid w16 w16cex w16sdtdh w16sdtfl w16du wp14">
   <w:body>
     <w:p>
       <w:pPr>
@@ -59,7 +59,7 @@
           <w:iCs/>
           <w:noProof/>
         </w:rPr>
-        <w:t>December 13, 2024</w:t>
+        <w:t>December 30, 2024</w:t>
       </w:r>
       <w:r>
         <w:rPr>
@@ -129,9 +129,10 @@
           <w:rFonts w:ascii="Times New Roman" w:hAnsi="Times New Roman" w:cs="Times New Roman"/>
           <w:b/>
           <w:i/>
+          <w:highlight w:val="yellow"/>
           <w:u w:val="single"/>
         </w:rPr>
-        <w:t>VIA_TYPE</w:t>
+        <w:t>VIA_TYPE_OPINS</w:t>
       </w:r>
     </w:p>
     <w:p>
@@ -168,7 +169,7 @@
           <w:iCs/>
           <w:highlight w:val="yellow"/>
         </w:rPr>
-        <w:t>INSURANCE_NAME</w:t>
+        <w:t>OPINS</w:t>
       </w:r>
       <w:r>
         <w:rPr>
@@ -467,6 +468,7 @@
         <w:rPr>
           <w:rFonts w:ascii="Times New Roman" w:hAnsi="Times New Roman" w:cs="Times New Roman"/>
           <w:b/>
+          <w:highlight w:val="yellow"/>
         </w:rPr>
         <w:t>INSURED_NAME_ALL_CAP</w:t>
       </w:r>
@@ -537,6 +539,7 @@
         <w:rPr>
           <w:rFonts w:ascii="Times New Roman" w:hAnsi="Times New Roman" w:cs="Times New Roman"/>
           <w:b/>
+          <w:highlight w:val="yellow"/>
         </w:rPr>
         <w:t>CLAIM_NUMBER</w:t>
       </w:r>
@@ -607,6 +610,7 @@
         <w:rPr>
           <w:rFonts w:ascii="Times New Roman" w:hAnsi="Times New Roman" w:cs="Times New Roman"/>
           <w:b/>
+          <w:highlight w:val="yellow"/>
         </w:rPr>
         <w:t>DATE_OF_LOSS</w:t>
       </w:r>
@@ -676,7 +680,7 @@
           <w:iCs/>
           <w:highlight w:val="yellow"/>
         </w:rPr>
-        <w:t>INSURANCE_NAME</w:t>
+        <w:t>OPINS</w:t>
       </w:r>
       <w:r>
         <w:rPr>
@@ -769,7 +773,25 @@
           <w:bCs/>
           <w:iCs/>
         </w:rPr>
-        <w:t xml:space="preserve">, with your insured.  We forward this information in an attempt to settle the matter without need for litigation.  Accordingly, the information furnished is protected from disclosure pursuant to </w:t>
+        <w:t xml:space="preserve">, with your insured.  We forward this information </w:t>
+      </w:r>
+      <w:proofErr w:type="gramStart"/>
+      <w:r>
+        <w:rPr>
+          <w:rFonts w:ascii="Times New Roman" w:hAnsi="Times New Roman" w:cs="Times New Roman"/>
+          <w:bCs/>
+          <w:iCs/>
+        </w:rPr>
+        <w:t>in an attempt to</w:t>
+      </w:r>
+      <w:proofErr w:type="gramEnd"/>
+      <w:r>
+        <w:rPr>
+          <w:rFonts w:ascii="Times New Roman" w:hAnsi="Times New Roman" w:cs="Times New Roman"/>
+          <w:bCs/>
+          <w:iCs/>
+        </w:rPr>
+        <w:t xml:space="preserve"> settle the matter without need for litigation.  Accordingly, the information furnished is protected from disclosure pursuant to </w:t>
       </w:r>
       <w:r>
         <w:rPr>
@@ -828,7 +850,25 @@
           <w:bCs/>
           <w:iCs/>
         </w:rPr>
-        <w:t xml:space="preserve"> sustained. These documents are submitted as follow:</w:t>
+        <w:t xml:space="preserve"> sustained. These documents are submitted as </w:t>
+      </w:r>
+      <w:proofErr w:type="gramStart"/>
+      <w:r>
+        <w:rPr>
+          <w:rFonts w:ascii="Times New Roman" w:hAnsi="Times New Roman" w:cs="Times New Roman"/>
+          <w:bCs/>
+          <w:iCs/>
+        </w:rPr>
+        <w:t>follow</w:t>
+      </w:r>
+      <w:proofErr w:type="gramEnd"/>
+      <w:r>
+        <w:rPr>
+          <w:rFonts w:ascii="Times New Roman" w:hAnsi="Times New Roman" w:cs="Times New Roman"/>
+          <w:bCs/>
+          <w:iCs/>
+        </w:rPr>
+        <w:t>:</w:t>
       </w:r>
     </w:p>
     <w:bookmarkEnd w:id="0"/>
@@ -921,291 +961,6 @@
           <w:u w:val="single"/>
         </w:rPr>
         <w:t>:</w:t>
-      </w:r>
-    </w:p>
-    <w:p>
-      <w:pPr>
-        <w:tabs>
-          <w:tab w:val="left" w:pos="540"/>
-        </w:tabs>
-        <w:jc w:val="both"/>
-        <w:rPr>
-          <w:rFonts w:ascii="Times New Roman" w:hAnsi="Times New Roman" w:cs="Times New Roman"/>
-          <w:b/>
-          <w:highlight w:val="yellow"/>
-        </w:rPr>
-      </w:pPr>
-      <w:r>
-        <w:rPr>
-          <w:rFonts w:ascii="Times New Roman" w:hAnsi="Times New Roman" w:cs="Times New Roman"/>
-          <w:b/>
-        </w:rPr>
-        <w:tab/>
-      </w:r>
-      <w:r>
-        <w:rPr>
-          <w:rFonts w:ascii="Times New Roman" w:hAnsi="Times New Roman" w:cs="Times New Roman"/>
-          <w:b/>
-          <w:highlight w:val="yellow"/>
-        </w:rPr>
-        <w:t>MDRS Spine &amp; Sports, INC.</w:t>
-      </w:r>
-      <w:r>
-        <w:rPr>
-          <w:rFonts w:ascii="Times New Roman" w:hAnsi="Times New Roman" w:cs="Times New Roman"/>
-          <w:b/>
-          <w:highlight w:val="yellow"/>
-        </w:rPr>
-        <w:tab/>
-      </w:r>
-      <w:r>
-        <w:rPr>
-          <w:rFonts w:ascii="Times New Roman" w:hAnsi="Times New Roman" w:cs="Times New Roman"/>
-          <w:b/>
-          <w:highlight w:val="yellow"/>
-        </w:rPr>
-        <w:tab/>
-      </w:r>
-      <w:r>
-        <w:rPr>
-          <w:rFonts w:ascii="Times New Roman" w:hAnsi="Times New Roman" w:cs="Times New Roman"/>
-          <w:b/>
-          <w:highlight w:val="yellow"/>
-        </w:rPr>
-        <w:tab/>
-      </w:r>
-      <w:r>
-        <w:rPr>
-          <w:rFonts w:ascii="Times New Roman" w:hAnsi="Times New Roman" w:cs="Times New Roman"/>
-          <w:b/>
-          <w:highlight w:val="yellow"/>
-        </w:rPr>
-        <w:tab/>
-      </w:r>
-      <w:r>
-        <w:rPr>
-          <w:rFonts w:ascii="Times New Roman" w:hAnsi="Times New Roman" w:cs="Times New Roman"/>
-          <w:b/>
-          <w:highlight w:val="yellow"/>
-        </w:rPr>
-        <w:t>$</w:t>
-      </w:r>
-      <w:r>
-        <w:rPr>
-          <w:rFonts w:ascii="Times New Roman" w:hAnsi="Times New Roman" w:cs="Times New Roman"/>
-          <w:b/>
-          <w:highlight w:val="yellow"/>
-        </w:rPr>
-        <w:t>990.00</w:t>
-      </w:r>
-    </w:p>
-    <w:p>
-      <w:pPr>
-        <w:tabs>
-          <w:tab w:val="left" w:pos="540"/>
-        </w:tabs>
-        <w:jc w:val="both"/>
-        <w:rPr>
-          <w:rFonts w:ascii="Times New Roman" w:hAnsi="Times New Roman" w:cs="Times New Roman"/>
-          <w:b/>
-          <w:highlight w:val="yellow"/>
-        </w:rPr>
-      </w:pPr>
-      <w:r>
-        <w:rPr>
-          <w:rFonts w:ascii="Times New Roman" w:hAnsi="Times New Roman" w:cs="Times New Roman"/>
-          <w:b/>
-          <w:highlight w:val="yellow"/>
-        </w:rPr>
-        <w:tab/>
-      </w:r>
-      <w:r>
-        <w:rPr>
-          <w:rFonts w:ascii="Times New Roman" w:hAnsi="Times New Roman" w:cs="Times New Roman"/>
-          <w:b/>
-          <w:highlight w:val="yellow"/>
-        </w:rPr>
-        <w:t xml:space="preserve">Santa Rosa Imaging </w:t>
-      </w:r>
-      <w:r>
-        <w:rPr>
-          <w:rFonts w:ascii="Times New Roman" w:hAnsi="Times New Roman" w:cs="Times New Roman"/>
-          <w:b/>
-          <w:highlight w:val="yellow"/>
-        </w:rPr>
-        <w:tab/>
-      </w:r>
-      <w:r>
-        <w:rPr>
-          <w:rFonts w:ascii="Times New Roman" w:hAnsi="Times New Roman" w:cs="Times New Roman"/>
-          <w:b/>
-          <w:highlight w:val="yellow"/>
-        </w:rPr>
-        <w:tab/>
-      </w:r>
-      <w:r>
-        <w:rPr>
-          <w:rFonts w:ascii="Times New Roman" w:hAnsi="Times New Roman" w:cs="Times New Roman"/>
-          <w:b/>
-          <w:highlight w:val="yellow"/>
-        </w:rPr>
-        <w:tab/>
-      </w:r>
-      <w:r>
-        <w:rPr>
-          <w:rFonts w:ascii="Times New Roman" w:hAnsi="Times New Roman" w:cs="Times New Roman"/>
-          <w:b/>
-          <w:highlight w:val="yellow"/>
-        </w:rPr>
-        <w:tab/>
-      </w:r>
-      <w:r>
-        <w:rPr>
-          <w:rFonts w:ascii="Times New Roman" w:hAnsi="Times New Roman" w:cs="Times New Roman"/>
-          <w:b/>
-          <w:highlight w:val="yellow"/>
-        </w:rPr>
-        <w:tab/>
-        <w:t>$</w:t>
-      </w:r>
-      <w:r>
-        <w:rPr>
-          <w:rFonts w:ascii="Times New Roman" w:hAnsi="Times New Roman" w:cs="Times New Roman"/>
-          <w:b/>
-          <w:highlight w:val="yellow"/>
-        </w:rPr>
-        <w:t>1,660.00</w:t>
-      </w:r>
-    </w:p>
-    <w:p>
-      <w:pPr>
-        <w:tabs>
-          <w:tab w:val="left" w:pos="540"/>
-        </w:tabs>
-        <w:jc w:val="both"/>
-        <w:rPr>
-          <w:rFonts w:ascii="Times New Roman" w:hAnsi="Times New Roman" w:cs="Times New Roman"/>
-          <w:b/>
-          <w:highlight w:val="yellow"/>
-        </w:rPr>
-      </w:pPr>
-      <w:r>
-        <w:rPr>
-          <w:rFonts w:ascii="Times New Roman" w:hAnsi="Times New Roman" w:cs="Times New Roman"/>
-          <w:b/>
-          <w:highlight w:val="yellow"/>
-        </w:rPr>
-        <w:tab/>
-      </w:r>
-      <w:r>
-        <w:rPr>
-          <w:rFonts w:ascii="Times New Roman" w:hAnsi="Times New Roman" w:cs="Times New Roman"/>
-          <w:b/>
-          <w:highlight w:val="yellow"/>
-        </w:rPr>
-        <w:t xml:space="preserve">Synergex Med. Inc. </w:t>
-      </w:r>
-      <w:r>
-        <w:rPr>
-          <w:rFonts w:ascii="Times New Roman" w:hAnsi="Times New Roman" w:cs="Times New Roman"/>
-          <w:b/>
-          <w:highlight w:val="yellow"/>
-        </w:rPr>
-        <w:tab/>
-      </w:r>
-      <w:r>
-        <w:rPr>
-          <w:rFonts w:ascii="Times New Roman" w:hAnsi="Times New Roman" w:cs="Times New Roman"/>
-          <w:b/>
-          <w:highlight w:val="yellow"/>
-        </w:rPr>
-        <w:tab/>
-      </w:r>
-      <w:r>
-        <w:rPr>
-          <w:rFonts w:ascii="Times New Roman" w:hAnsi="Times New Roman" w:cs="Times New Roman"/>
-          <w:b/>
-          <w:highlight w:val="yellow"/>
-        </w:rPr>
-        <w:tab/>
-      </w:r>
-      <w:r>
-        <w:rPr>
-          <w:rFonts w:ascii="Times New Roman" w:hAnsi="Times New Roman" w:cs="Times New Roman"/>
-          <w:b/>
-          <w:highlight w:val="yellow"/>
-        </w:rPr>
-        <w:tab/>
-      </w:r>
-      <w:r>
-        <w:rPr>
-          <w:rFonts w:ascii="Times New Roman" w:hAnsi="Times New Roman" w:cs="Times New Roman"/>
-          <w:b/>
-          <w:highlight w:val="yellow"/>
-        </w:rPr>
-        <w:tab/>
-      </w:r>
-      <w:r>
-        <w:rPr>
-          <w:rFonts w:ascii="Times New Roman" w:hAnsi="Times New Roman" w:cs="Times New Roman"/>
-          <w:b/>
-          <w:highlight w:val="yellow"/>
-        </w:rPr>
-        <w:t>$</w:t>
-      </w:r>
-      <w:r>
-        <w:rPr>
-          <w:rFonts w:ascii="Times New Roman" w:hAnsi="Times New Roman" w:cs="Times New Roman"/>
-          <w:b/>
-          <w:highlight w:val="yellow"/>
-        </w:rPr>
-        <w:t>1,500.00</w:t>
-      </w:r>
-    </w:p>
-    <w:p>
-      <w:pPr>
-        <w:tabs>
-          <w:tab w:val="left" w:pos="540"/>
-        </w:tabs>
-        <w:jc w:val="both"/>
-        <w:rPr>
-          <w:rFonts w:ascii="Times New Roman" w:hAnsi="Times New Roman" w:cs="Times New Roman"/>
-          <w:b/>
-        </w:rPr>
-      </w:pPr>
-      <w:r>
-        <w:rPr>
-          <w:rFonts w:ascii="Times New Roman" w:hAnsi="Times New Roman" w:cs="Times New Roman"/>
-          <w:b/>
-          <w:highlight w:val="yellow"/>
-        </w:rPr>
-        <w:tab/>
-        <w:t xml:space="preserve">Dr. Kyle Chiropractic Center </w:t>
-      </w:r>
-      <w:r>
-        <w:rPr>
-          <w:rFonts w:ascii="Times New Roman" w:hAnsi="Times New Roman" w:cs="Times New Roman"/>
-          <w:b/>
-          <w:highlight w:val="yellow"/>
-        </w:rPr>
-        <w:tab/>
-      </w:r>
-      <w:r>
-        <w:rPr>
-          <w:rFonts w:ascii="Times New Roman" w:hAnsi="Times New Roman" w:cs="Times New Roman"/>
-          <w:b/>
-          <w:highlight w:val="yellow"/>
-        </w:rPr>
-        <w:tab/>
-      </w:r>
-      <w:r>
-        <w:rPr>
-          <w:rFonts w:ascii="Times New Roman" w:hAnsi="Times New Roman" w:cs="Times New Roman"/>
-          <w:b/>
-          <w:highlight w:val="yellow"/>
-        </w:rPr>
-        <w:tab/>
-        <w:t>$4,913.36</w:t>
       </w:r>
     </w:p>
     <w:p>
@@ -1563,7 +1318,14 @@
         <w:rPr>
           <w:rFonts w:ascii="Times New Roman" w:eastAsia="Calibri" w:hAnsi="Times New Roman" w:cs="Times New Roman"/>
         </w:rPr>
-        <w:t xml:space="preserve">physicians are unable to control </w:t>
+        <w:t xml:space="preserve">physicians are unable to </w:t>
+      </w:r>
+      <w:r>
+        <w:rPr>
+          <w:rFonts w:ascii="Times New Roman" w:eastAsia="Calibri" w:hAnsi="Times New Roman" w:cs="Times New Roman"/>
+        </w:rPr>
+        <w:lastRenderedPageBreak/>
+        <w:t xml:space="preserve">control </w:t>
       </w:r>
       <w:r>
         <w:rPr>
@@ -1632,7 +1394,21 @@
         <w:rPr>
           <w:rFonts w:ascii="Times New Roman" w:eastAsia="Calibri" w:hAnsi="Times New Roman" w:cs="Times New Roman"/>
         </w:rPr>
-        <w:t>will most likely require a series of epidural steroid injections. These injections are usually performed at a surgical center facility in a series of three and can cost between $10,000.00 and $17,000.00 each per injection. This fee typically includes the surgeon, medication, anesthesiology, outpatient surgical center fees, fluoroscopic guidance etc.</w:t>
+        <w:t xml:space="preserve">will most likely require a series of epidural steroid injections. These injections are usually performed at a surgical center facility in a series of three and can cost between $10,000.00 and $17,000.00 each per injection. This fee typically includes </w:t>
+      </w:r>
+      <w:proofErr w:type="gramStart"/>
+      <w:r>
+        <w:rPr>
+          <w:rFonts w:ascii="Times New Roman" w:eastAsia="Calibri" w:hAnsi="Times New Roman" w:cs="Times New Roman"/>
+        </w:rPr>
+        <w:t>the surgeon</w:t>
+      </w:r>
+      <w:proofErr w:type="gramEnd"/>
+      <w:r>
+        <w:rPr>
+          <w:rFonts w:ascii="Times New Roman" w:eastAsia="Calibri" w:hAnsi="Times New Roman" w:cs="Times New Roman"/>
+        </w:rPr>
+        <w:t>, medication, anesthesiology, outpatient surgical center fees, fluoroscopic guidance etc.</w:t>
       </w:r>
     </w:p>
     <w:p>
@@ -1834,7 +1610,25 @@
           <w:b/>
           <w:shd w:val="clear" w:color="auto" w:fill="FCFCFD"/>
         </w:rPr>
-        <w:t xml:space="preserve">Nevertheless, should this matter proceed to litigation and trial, based on the foregoing, including the testimony from expert witnesses, a reasonable estimate of </w:t>
+        <w:t xml:space="preserve">Nevertheless, should this matter proceed </w:t>
+      </w:r>
+      <w:proofErr w:type="gramStart"/>
+      <w:r>
+        <w:rPr>
+          <w:rFonts w:ascii="Times New Roman" w:eastAsia="Calibri" w:hAnsi="Times New Roman" w:cs="Times New Roman"/>
+          <w:b/>
+          <w:shd w:val="clear" w:color="auto" w:fill="FCFCFD"/>
+        </w:rPr>
+        <w:t>to</w:t>
+      </w:r>
+      <w:proofErr w:type="gramEnd"/>
+      <w:r>
+        <w:rPr>
+          <w:rFonts w:ascii="Times New Roman" w:eastAsia="Calibri" w:hAnsi="Times New Roman" w:cs="Times New Roman"/>
+          <w:b/>
+          <w:shd w:val="clear" w:color="auto" w:fill="FCFCFD"/>
+        </w:rPr>
+        <w:t xml:space="preserve"> litigation and trial, based on the foregoing, including the testimony from expert witnesses, a reasonable estimate of </w:t>
       </w:r>
       <w:r>
         <w:rPr>
@@ -2414,7 +2208,21 @@
         <w:rPr>
           <w:rFonts w:ascii="Times New Roman" w:hAnsi="Times New Roman" w:cs="Times New Roman"/>
         </w:rPr>
-        <w:t xml:space="preserve">The general and special damages suffered by </w:t>
+        <w:t xml:space="preserve">The general and special </w:t>
+      </w:r>
+      <w:proofErr w:type="gramStart"/>
+      <w:r>
+        <w:rPr>
+          <w:rFonts w:ascii="Times New Roman" w:hAnsi="Times New Roman" w:cs="Times New Roman"/>
+        </w:rPr>
+        <w:t>damages</w:t>
+      </w:r>
+      <w:proofErr w:type="gramEnd"/>
+      <w:r>
+        <w:rPr>
+          <w:rFonts w:ascii="Times New Roman" w:hAnsi="Times New Roman" w:cs="Times New Roman"/>
+        </w:rPr>
+        <w:t xml:space="preserve"> suffered by </w:t>
       </w:r>
       <w:r>
         <w:rPr>
@@ -2427,7 +2235,21 @@
         <w:rPr>
           <w:rFonts w:ascii="Times New Roman" w:hAnsi="Times New Roman" w:cs="Times New Roman"/>
         </w:rPr>
-        <w:t xml:space="preserve">, as detailed above, are substantially in excess of your insured’s policy limit amount, and we believe that if the case goes to </w:t>
+        <w:t xml:space="preserve">, as detailed above, are substantially </w:t>
+      </w:r>
+      <w:proofErr w:type="gramStart"/>
+      <w:r>
+        <w:rPr>
+          <w:rFonts w:ascii="Times New Roman" w:hAnsi="Times New Roman" w:cs="Times New Roman"/>
+        </w:rPr>
+        <w:t>in excess of</w:t>
+      </w:r>
+      <w:proofErr w:type="gramEnd"/>
+      <w:r>
+        <w:rPr>
+          <w:rFonts w:ascii="Times New Roman" w:hAnsi="Times New Roman" w:cs="Times New Roman"/>
+        </w:rPr>
+        <w:t xml:space="preserve"> your insured’s policy limit amount, and we believe that if the case goes to </w:t>
       </w:r>
       <w:r>
         <w:rPr>
@@ -2495,7 +2317,21 @@
         <w:rPr>
           <w:rFonts w:ascii="Times New Roman" w:hAnsi="Times New Roman" w:cs="Times New Roman"/>
         </w:rPr>
-        <w:t xml:space="preserve">As you are well aware, insurers such as your company owe an </w:t>
+        <w:t xml:space="preserve">As you are </w:t>
+      </w:r>
+      <w:proofErr w:type="gramStart"/>
+      <w:r>
+        <w:rPr>
+          <w:rFonts w:ascii="Times New Roman" w:hAnsi="Times New Roman" w:cs="Times New Roman"/>
+        </w:rPr>
+        <w:t>well aware</w:t>
+      </w:r>
+      <w:proofErr w:type="gramEnd"/>
+      <w:r>
+        <w:rPr>
+          <w:rFonts w:ascii="Times New Roman" w:hAnsi="Times New Roman" w:cs="Times New Roman"/>
+        </w:rPr>
+        <w:t xml:space="preserve">, insurers such as your company owe an </w:t>
       </w:r>
       <w:r>
         <w:rPr>
@@ -2534,14 +2370,7 @@
         <w:rPr>
           <w:rFonts w:ascii="Times New Roman" w:hAnsi="Times New Roman" w:cs="Times New Roman"/>
         </w:rPr>
-        <w:t xml:space="preserve">within policy limits when there is a substantial likelihood of a judgment in excess of those </w:t>
-      </w:r>
-      <w:r>
-        <w:rPr>
-          <w:rFonts w:ascii="Times New Roman" w:hAnsi="Times New Roman" w:cs="Times New Roman"/>
-        </w:rPr>
-        <w:lastRenderedPageBreak/>
-        <w:t xml:space="preserve">limits. </w:t>
+        <w:t xml:space="preserve">within policy limits when there is a substantial likelihood of a judgment in excess of those limits. </w:t>
       </w:r>
       <w:r>
         <w:rPr>
@@ -2605,13 +2434,7 @@
           <w:i/>
           <w:iCs/>
         </w:rPr>
-        <w:t xml:space="preserve">is upon the insurance carrier </w:t>
-      </w:r>
-      <w:r>
-        <w:rPr>
-          <w:rFonts w:ascii="Times New Roman" w:hAnsi="Times New Roman" w:cs="Times New Roman"/>
-        </w:rPr>
-        <w:t xml:space="preserve">as well as the duty to “consider, </w:t>
+        <w:t xml:space="preserve">is upon the </w:t>
       </w:r>
       <w:r>
         <w:rPr>
@@ -2619,43 +2442,14 @@
           <w:i/>
           <w:iCs/>
         </w:rPr>
-        <w:t>accept</w:t>
-      </w:r>
-      <w:r>
-        <w:rPr>
-          <w:rFonts w:ascii="Times New Roman" w:hAnsi="Times New Roman" w:cs="Times New Roman"/>
-        </w:rPr>
-        <w:t xml:space="preserve"> or make a reasonable settlement offer” (emphasis added)]. </w:t>
-      </w:r>
-    </w:p>
-    <w:p>
-      <w:pPr>
-        <w:tabs>
-          <w:tab w:val="left" w:pos="540"/>
-        </w:tabs>
-        <w:ind w:left="547"/>
-        <w:jc w:val="both"/>
-        <w:rPr>
-          <w:rFonts w:ascii="Times New Roman" w:hAnsi="Times New Roman" w:cs="Times New Roman"/>
-        </w:rPr>
-      </w:pPr>
-    </w:p>
-    <w:p>
-      <w:pPr>
-        <w:tabs>
-          <w:tab w:val="left" w:pos="540"/>
-        </w:tabs>
-        <w:ind w:left="547"/>
-        <w:jc w:val="both"/>
-        <w:rPr>
-          <w:rFonts w:ascii="Times New Roman" w:hAnsi="Times New Roman" w:cs="Times New Roman"/>
-        </w:rPr>
-      </w:pPr>
-      <w:r>
-        <w:rPr>
-          <w:rFonts w:ascii="Times New Roman" w:hAnsi="Times New Roman" w:cs="Times New Roman"/>
-        </w:rPr>
-        <w:t xml:space="preserve">Moreover, the implied covenant imposes upon the insurer the duty to communicate the results of any </w:t>
+        <w:lastRenderedPageBreak/>
+        <w:t xml:space="preserve">insurance carrier </w:t>
+      </w:r>
+      <w:r>
+        <w:rPr>
+          <w:rFonts w:ascii="Times New Roman" w:hAnsi="Times New Roman" w:cs="Times New Roman"/>
+        </w:rPr>
+        <w:t xml:space="preserve">as well as the duty to “consider, </w:t>
       </w:r>
       <w:r>
         <w:rPr>
@@ -2663,13 +2457,43 @@
           <w:i/>
           <w:iCs/>
         </w:rPr>
-        <w:t xml:space="preserve">investigation </w:t>
-      </w:r>
-      <w:r>
-        <w:rPr>
-          <w:rFonts w:ascii="Times New Roman" w:hAnsi="Times New Roman" w:cs="Times New Roman"/>
-        </w:rPr>
-        <w:t xml:space="preserve">indicating liability in excess of policy limits to the insured, </w:t>
+        <w:t>accept</w:t>
+      </w:r>
+      <w:r>
+        <w:rPr>
+          <w:rFonts w:ascii="Times New Roman" w:hAnsi="Times New Roman" w:cs="Times New Roman"/>
+        </w:rPr>
+        <w:t xml:space="preserve"> or make a reasonable settlement offer” (emphasis added)]. </w:t>
+      </w:r>
+    </w:p>
+    <w:p>
+      <w:pPr>
+        <w:tabs>
+          <w:tab w:val="left" w:pos="540"/>
+        </w:tabs>
+        <w:ind w:left="547"/>
+        <w:jc w:val="both"/>
+        <w:rPr>
+          <w:rFonts w:ascii="Times New Roman" w:hAnsi="Times New Roman" w:cs="Times New Roman"/>
+        </w:rPr>
+      </w:pPr>
+    </w:p>
+    <w:p>
+      <w:pPr>
+        <w:tabs>
+          <w:tab w:val="left" w:pos="540"/>
+        </w:tabs>
+        <w:ind w:left="547"/>
+        <w:jc w:val="both"/>
+        <w:rPr>
+          <w:rFonts w:ascii="Times New Roman" w:hAnsi="Times New Roman" w:cs="Times New Roman"/>
+        </w:rPr>
+      </w:pPr>
+      <w:r>
+        <w:rPr>
+          <w:rFonts w:ascii="Times New Roman" w:hAnsi="Times New Roman" w:cs="Times New Roman"/>
+        </w:rPr>
+        <w:t xml:space="preserve">Moreover, the implied covenant imposes upon the insurer the duty to communicate the results of any </w:t>
       </w:r>
       <w:r>
         <w:rPr>
@@ -2677,13 +2501,27 @@
           <w:i/>
           <w:iCs/>
         </w:rPr>
-        <w:t xml:space="preserve">Davy </w:t>
-      </w:r>
-      <w:r>
-        <w:rPr>
-          <w:rFonts w:ascii="Times New Roman" w:hAnsi="Times New Roman" w:cs="Times New Roman"/>
-        </w:rPr>
-        <w:t xml:space="preserve">v. </w:t>
+        <w:t xml:space="preserve">investigation </w:t>
+      </w:r>
+      <w:r>
+        <w:rPr>
+          <w:rFonts w:ascii="Times New Roman" w:hAnsi="Times New Roman" w:cs="Times New Roman"/>
+        </w:rPr>
+        <w:t xml:space="preserve">indicating liability </w:t>
+      </w:r>
+      <w:proofErr w:type="gramStart"/>
+      <w:r>
+        <w:rPr>
+          <w:rFonts w:ascii="Times New Roman" w:hAnsi="Times New Roman" w:cs="Times New Roman"/>
+        </w:rPr>
+        <w:t>in excess of</w:t>
+      </w:r>
+      <w:proofErr w:type="gramEnd"/>
+      <w:r>
+        <w:rPr>
+          <w:rFonts w:ascii="Times New Roman" w:hAnsi="Times New Roman" w:cs="Times New Roman"/>
+        </w:rPr>
+        <w:t xml:space="preserve"> policy limits to the insured, </w:t>
       </w:r>
       <w:r>
         <w:rPr>
@@ -2691,29 +2529,27 @@
           <w:i/>
           <w:iCs/>
         </w:rPr>
-        <w:t xml:space="preserve">Public National Insurance Company </w:t>
-      </w:r>
-      <w:r>
-        <w:rPr>
-          <w:rFonts w:ascii="Times New Roman" w:hAnsi="Times New Roman" w:cs="Times New Roman"/>
-        </w:rPr>
-        <w:t xml:space="preserve">(1960) 181 Cal. App.2d 387, 396, as well as the duty to inform its insured of </w:t>
-      </w:r>
-      <w:r>
-        <w:rPr>
-          <w:rFonts w:ascii="Times New Roman" w:hAnsi="Times New Roman" w:cs="Times New Roman"/>
-          <w:b/>
+        <w:t xml:space="preserve">Davy </w:t>
+      </w:r>
+      <w:r>
+        <w:rPr>
+          <w:rFonts w:ascii="Times New Roman" w:hAnsi="Times New Roman" w:cs="Times New Roman"/>
+        </w:rPr>
+        <w:t xml:space="preserve">v. </w:t>
+      </w:r>
+      <w:r>
+        <w:rPr>
+          <w:rFonts w:ascii="Times New Roman" w:hAnsi="Times New Roman" w:cs="Times New Roman"/>
           <w:i/>
           <w:iCs/>
         </w:rPr>
-        <w:t>all consequences, particularly</w:t>
-      </w:r>
-      <w:r>
-        <w:rPr>
-          <w:rFonts w:ascii="Times New Roman" w:hAnsi="Times New Roman" w:cs="Times New Roman"/>
-          <w:b/>
-        </w:rPr>
-        <w:t xml:space="preserve"> </w:t>
+        <w:t xml:space="preserve">Public National Insurance Company </w:t>
+      </w:r>
+      <w:r>
+        <w:rPr>
+          <w:rFonts w:ascii="Times New Roman" w:hAnsi="Times New Roman" w:cs="Times New Roman"/>
+        </w:rPr>
+        <w:t xml:space="preserve">(1960) 181 Cal. App.2d 387, 396, as well as the duty to inform its insured of </w:t>
       </w:r>
       <w:r>
         <w:rPr>
@@ -2722,21 +2558,23 @@
           <w:i/>
           <w:iCs/>
         </w:rPr>
-        <w:t>financial consequences which could occur regarding a failure to settle within policy limits.</w:t>
-      </w:r>
-      <w:r>
-        <w:rPr>
-          <w:rFonts w:ascii="Times New Roman" w:hAnsi="Times New Roman" w:cs="Times New Roman"/>
+        <w:t>all consequences, particularly</w:t>
+      </w:r>
+      <w:r>
+        <w:rPr>
+          <w:rFonts w:ascii="Times New Roman" w:hAnsi="Times New Roman" w:cs="Times New Roman"/>
+          <w:b/>
+        </w:rPr>
+        <w:t xml:space="preserve"> </w:t>
+      </w:r>
+      <w:r>
+        <w:rPr>
+          <w:rFonts w:ascii="Times New Roman" w:hAnsi="Times New Roman" w:cs="Times New Roman"/>
+          <w:b/>
           <w:i/>
           <w:iCs/>
         </w:rPr>
-        <w:t xml:space="preserve"> Transit</w:t>
-      </w:r>
-      <w:r>
-        <w:rPr>
-          <w:rFonts w:ascii="Times New Roman" w:hAnsi="Times New Roman" w:cs="Times New Roman"/>
-        </w:rPr>
-        <w:t xml:space="preserve"> </w:t>
+        <w:t>financial consequences which could occur regarding a failure to settle within policy limits.</w:t>
       </w:r>
       <w:r>
         <w:rPr>
@@ -2744,13 +2582,13 @@
           <w:i/>
           <w:iCs/>
         </w:rPr>
-        <w:t xml:space="preserve">Casualty Company </w:t>
-      </w:r>
-      <w:r>
-        <w:rPr>
-          <w:rFonts w:ascii="Times New Roman" w:hAnsi="Times New Roman" w:cs="Times New Roman"/>
-        </w:rPr>
-        <w:t xml:space="preserve">v. </w:t>
+        <w:t xml:space="preserve"> Transit</w:t>
+      </w:r>
+      <w:r>
+        <w:rPr>
+          <w:rFonts w:ascii="Times New Roman" w:hAnsi="Times New Roman" w:cs="Times New Roman"/>
+        </w:rPr>
+        <w:t xml:space="preserve"> </w:t>
       </w:r>
       <w:r>
         <w:rPr>
@@ -2758,13 +2596,13 @@
           <w:i/>
           <w:iCs/>
         </w:rPr>
-        <w:t xml:space="preserve">Spink Corporation </w:t>
-      </w:r>
-      <w:r>
-        <w:rPr>
-          <w:rFonts w:ascii="Times New Roman" w:hAnsi="Times New Roman" w:cs="Times New Roman"/>
-        </w:rPr>
-        <w:t xml:space="preserve">(1979) 94 Cal.App.3d 124, 137, disapproved on other grounds in </w:t>
+        <w:t xml:space="preserve">Casualty Company </w:t>
+      </w:r>
+      <w:r>
+        <w:rPr>
+          <w:rFonts w:ascii="Times New Roman" w:hAnsi="Times New Roman" w:cs="Times New Roman"/>
+        </w:rPr>
+        <w:t xml:space="preserve">v. </w:t>
       </w:r>
       <w:r>
         <w:rPr>
@@ -2772,13 +2610,13 @@
           <w:i/>
           <w:iCs/>
         </w:rPr>
-        <w:t xml:space="preserve">Commercial Union Insurance Company </w:t>
-      </w:r>
-      <w:r>
-        <w:rPr>
-          <w:rFonts w:ascii="Times New Roman" w:hAnsi="Times New Roman" w:cs="Times New Roman"/>
-        </w:rPr>
-        <w:t xml:space="preserve">v. </w:t>
+        <w:t xml:space="preserve">Spink Corporation </w:t>
+      </w:r>
+      <w:r>
+        <w:rPr>
+          <w:rFonts w:ascii="Times New Roman" w:hAnsi="Times New Roman" w:cs="Times New Roman"/>
+        </w:rPr>
+        <w:t xml:space="preserve">(1979) 94 Cal.App.3d 124, 137, disapproved on other grounds in </w:t>
       </w:r>
       <w:r>
         <w:rPr>
@@ -2786,6 +2624,20 @@
           <w:i/>
           <w:iCs/>
         </w:rPr>
+        <w:t xml:space="preserve">Commercial Union Insurance Company </w:t>
+      </w:r>
+      <w:r>
+        <w:rPr>
+          <w:rFonts w:ascii="Times New Roman" w:hAnsi="Times New Roman" w:cs="Times New Roman"/>
+        </w:rPr>
+        <w:t xml:space="preserve">v. </w:t>
+      </w:r>
+      <w:r>
+        <w:rPr>
+          <w:rFonts w:ascii="Times New Roman" w:hAnsi="Times New Roman" w:cs="Times New Roman"/>
+          <w:i/>
+          <w:iCs/>
+        </w:rPr>
         <w:t xml:space="preserve">Safeway Stores </w:t>
       </w:r>
       <w:r>
@@ -2822,7 +2674,35 @@
         <w:rPr>
           <w:rFonts w:ascii="Times New Roman" w:hAnsi="Times New Roman" w:cs="Times New Roman"/>
         </w:rPr>
-        <w:t xml:space="preserve">Where an insurer unreasonably fails to protect it’s insured from a compensatory judgment in excess of that insured's policy limits by failing to accept an offer of settlement within policy limits, the insurer is responsible for the </w:t>
+        <w:t xml:space="preserve">Where an insurer unreasonably fails to protect </w:t>
+      </w:r>
+      <w:proofErr w:type="gramStart"/>
+      <w:r>
+        <w:rPr>
+          <w:rFonts w:ascii="Times New Roman" w:hAnsi="Times New Roman" w:cs="Times New Roman"/>
+        </w:rPr>
+        <w:t>it’s insured</w:t>
+      </w:r>
+      <w:proofErr w:type="gramEnd"/>
+      <w:r>
+        <w:rPr>
+          <w:rFonts w:ascii="Times New Roman" w:hAnsi="Times New Roman" w:cs="Times New Roman"/>
+        </w:rPr>
+        <w:t xml:space="preserve"> from a compensatory judgment </w:t>
+      </w:r>
+      <w:proofErr w:type="gramStart"/>
+      <w:r>
+        <w:rPr>
+          <w:rFonts w:ascii="Times New Roman" w:hAnsi="Times New Roman" w:cs="Times New Roman"/>
+        </w:rPr>
+        <w:t>in excess of</w:t>
+      </w:r>
+      <w:proofErr w:type="gramEnd"/>
+      <w:r>
+        <w:rPr>
+          <w:rFonts w:ascii="Times New Roman" w:hAnsi="Times New Roman" w:cs="Times New Roman"/>
+        </w:rPr>
+        <w:t xml:space="preserve"> that insured's policy limits by failing to accept an offer of settlement within policy limits, the insurer is responsible for the </w:t>
       </w:r>
       <w:r>
         <w:rPr>
@@ -2896,7 +2776,21 @@
         <w:rPr>
           <w:rFonts w:ascii="Times New Roman" w:hAnsi="Times New Roman" w:cs="Times New Roman"/>
         </w:rPr>
-        <w:t xml:space="preserve">“As we have seen, the duty of an insurer to consider the insured's interest in settlement offers within the policy limits arises from an implied covenant in the contract, and ordinarily contract duties are strictly enforced and not subject to a standard of reasonableness. Obviously, it will always be in the insured's interest to settle within the policy limits when there is any danger, however slight, of a judgment in excess of those limits. Accordingly the rejection of a settlement within the limits where there is any danger of a judgment in excess of the limits can be justified, if at all, only on the basis of the interests of the insurer, and, in light of the common knowledge that settlement is one of the usual methods by which an insured receives protection under a liability policy, it may not be unreasonable for an insured who purchases a policy with limits to believe that a sum of money equal to the limits is available and will be used so as to avoid liability on </w:t>
+        <w:t xml:space="preserve">“As we have seen, the duty of an insurer to consider the insured's interest in settlement offers within the policy limits arises from an implied covenant in the contract, and ordinarily contract duties are strictly enforced and not subject to a standard of reasonableness. Obviously, it will always be in the insured's interest to settle within the policy limits when there is any danger, however slight, of a judgment </w:t>
+      </w:r>
+      <w:proofErr w:type="gramStart"/>
+      <w:r>
+        <w:rPr>
+          <w:rFonts w:ascii="Times New Roman" w:hAnsi="Times New Roman" w:cs="Times New Roman"/>
+        </w:rPr>
+        <w:t>in excess of</w:t>
+      </w:r>
+      <w:proofErr w:type="gramEnd"/>
+      <w:r>
+        <w:rPr>
+          <w:rFonts w:ascii="Times New Roman" w:hAnsi="Times New Roman" w:cs="Times New Roman"/>
+        </w:rPr>
+        <w:t xml:space="preserve"> those limits. Accordingly the rejection of a settlement within the limits where there is any danger of a judgment in excess of the limits can be justified, if at all, only on the basis of the interests of the insurer, and, in light of the common knowledge that settlement is one of the usual methods by which an insured receives protection under a liability policy, it may not be unreasonable for an insured who purchases a policy with limits to believe that a sum of money equal to the limits is available and will be used so as to avoid liability on </w:t>
       </w:r>
       <w:r>
         <w:rPr>
@@ -3064,7 +2958,14 @@
         <w:rPr>
           <w:rFonts w:ascii="Times New Roman" w:hAnsi="Times New Roman" w:cs="Times New Roman"/>
         </w:rPr>
-        <w:t>it is liable for the entire amount of the judgment against the insured including any portion in excess of policy limits, if in the exercise of such control it has failed to protect its insured from a judgment in excess of policy limits by refusing an offer of se</w:t>
+        <w:t xml:space="preserve">it is liable for the entire amount of the judgment against the insured including any portion in excess of policy limits, if in the exercise of such control it </w:t>
+      </w:r>
+      <w:r>
+        <w:rPr>
+          <w:rFonts w:ascii="Times New Roman" w:hAnsi="Times New Roman" w:cs="Times New Roman"/>
+        </w:rPr>
+        <w:lastRenderedPageBreak/>
+        <w:t>has failed to protect its insured from a judgment in excess of policy limits by refusing an offer of se</w:t>
       </w:r>
       <w:r>
         <w:rPr>
@@ -3100,7 +3001,21 @@
         <w:rPr>
           <w:rFonts w:ascii="Times New Roman" w:hAnsi="Times New Roman" w:cs="Times New Roman"/>
         </w:rPr>
-        <w:t xml:space="preserve">The previously referred to and enclosed attachments to this letter provide you with sufficient documentation to reasonably evaluate this claim. It is evident that your insured is civilly culpable for my client’s significant damages, of whatever nature, and your insured’s policy must be used to compensate my client’s losses.  </w:t>
+        <w:t xml:space="preserve">The previously referred to and enclosed attachments to this letter provide you with sufficient documentation to reasonably evaluate this claim. It is evident that your </w:t>
+      </w:r>
+      <w:proofErr w:type="gramStart"/>
+      <w:r>
+        <w:rPr>
+          <w:rFonts w:ascii="Times New Roman" w:hAnsi="Times New Roman" w:cs="Times New Roman"/>
+        </w:rPr>
+        <w:t>insured</w:t>
+      </w:r>
+      <w:proofErr w:type="gramEnd"/>
+      <w:r>
+        <w:rPr>
+          <w:rFonts w:ascii="Times New Roman" w:hAnsi="Times New Roman" w:cs="Times New Roman"/>
+        </w:rPr>
+        <w:t xml:space="preserve"> is civilly culpable for my client’s significant damages, of whatever nature, and your insured’s policy must be used to compensate my client’s losses.  </w:t>
       </w:r>
     </w:p>
     <w:p>
@@ -3223,7 +3138,21 @@
         <w:rPr>
           <w:rFonts w:ascii="Times New Roman" w:hAnsi="Times New Roman" w:cs="Times New Roman"/>
         </w:rPr>
-        <w:t xml:space="preserve"> experienced as a result of </w:t>
+        <w:t xml:space="preserve"> experienced </w:t>
+      </w:r>
+      <w:proofErr w:type="gramStart"/>
+      <w:r>
+        <w:rPr>
+          <w:rFonts w:ascii="Times New Roman" w:hAnsi="Times New Roman" w:cs="Times New Roman"/>
+        </w:rPr>
+        <w:t>as a result of</w:t>
+      </w:r>
+      <w:proofErr w:type="gramEnd"/>
+      <w:r>
+        <w:rPr>
+          <w:rFonts w:ascii="Times New Roman" w:hAnsi="Times New Roman" w:cs="Times New Roman"/>
+        </w:rPr>
+        <w:t xml:space="preserve"> </w:t>
       </w:r>
       <w:r>
         <w:rPr>
@@ -3348,7 +3277,23 @@
           <w:rFonts w:ascii="Times New Roman" w:hAnsi="Times New Roman" w:cs="Times New Roman"/>
           <w:b/>
         </w:rPr>
-        <w:t xml:space="preserve"> MAINTAINED BY YOUR INSURED REGARDING THE SUBJECT ACCIDENT. ADDITIONALLY, AS AN EXPRESS CONDITION OF ACCEPTANCE, A CERTIFIED DECLARATION PAGE AND A STATEMENT UNDER OATH THAT ALL POLICIES HAVE BEEN TENDERED MUST ACCOMPANY THE ACCEPTANCE. </w:t>
+        <w:t xml:space="preserve"> MAINTAINED BY YOUR INSURED REGARDING THE SUBJECT ACCIDENT. ADDITIONALLY, AS AN EXPRESS CONDITION OF ACCEPTANCE, A CERTIFIED DECLARATION PAGE AND A STATEMENT UNDER OATH THAT ALL POLICIES HAVE BEEN </w:t>
+      </w:r>
+      <w:proofErr w:type="gramStart"/>
+      <w:r>
+        <w:rPr>
+          <w:rFonts w:ascii="Times New Roman" w:hAnsi="Times New Roman" w:cs="Times New Roman"/>
+          <w:b/>
+        </w:rPr>
+        <w:t>TENDERED</w:t>
+      </w:r>
+      <w:proofErr w:type="gramEnd"/>
+      <w:r>
+        <w:rPr>
+          <w:rFonts w:ascii="Times New Roman" w:hAnsi="Times New Roman" w:cs="Times New Roman"/>
+          <w:b/>
+        </w:rPr>
+        <w:t xml:space="preserve"> MUST ACCOMPANY THE ACCEPTANCE. </w:t>
       </w:r>
       <w:r>
         <w:rPr>
@@ -3425,7 +3370,7 @@
           <w:highlight w:val="yellow"/>
           <w:u w:val="single"/>
         </w:rPr>
-        <w:t>INSURANCE_NAME_CAP</w:t>
+        <w:t>INSURANCE_NAME_CAP_OPINS</w:t>
       </w:r>
       <w:r>
         <w:rPr>
@@ -3503,7 +3448,16 @@
           <w:b/>
           <w:highlight w:val="yellow"/>
         </w:rPr>
-        <w:t>SETTLEMENT_EXP_DATE</w:t>
+        <w:t>SETTLEMENT_EXP_</w:t>
+      </w:r>
+      <w:proofErr w:type="gramStart"/>
+      <w:r>
+        <w:rPr>
+          <w:rFonts w:ascii="Times New Roman" w:hAnsi="Times New Roman" w:cs="Times New Roman"/>
+          <w:b/>
+          <w:highlight w:val="yellow"/>
+        </w:rPr>
+        <w:t>DATE</w:t>
       </w:r>
       <w:r>
         <w:rPr>
@@ -3512,6 +3466,7 @@
         </w:rPr>
         <w:t>;</w:t>
       </w:r>
+      <w:proofErr w:type="gramEnd"/>
     </w:p>
     <w:p>
       <w:pPr>
@@ -3550,7 +3505,7 @@
           <w:highlight w:val="yellow"/>
           <w:u w:val="single"/>
         </w:rPr>
-        <w:t>INSURANCE_NAME_CAP</w:t>
+        <w:t>INSURANCE_NAME_CAP_OPINS</w:t>
       </w:r>
       <w:r>
         <w:rPr>
@@ -3586,7 +3541,23 @@
           <w:rFonts w:ascii="Times New Roman" w:hAnsi="Times New Roman" w:cs="Times New Roman"/>
           <w:b/>
         </w:rPr>
-        <w:t xml:space="preserve">TO SIGN, ADDRESSED TO THE UNDERSIGNED’S ATTENTION BEFORE THE OFFER EXPIRES;   </w:t>
+        <w:t xml:space="preserve">TO SIGN, ADDRESSED TO THE UNDERSIGNED’S ATTENTION BEFORE THE OFFER </w:t>
+      </w:r>
+      <w:proofErr w:type="gramStart"/>
+      <w:r>
+        <w:rPr>
+          <w:rFonts w:ascii="Times New Roman" w:hAnsi="Times New Roman" w:cs="Times New Roman"/>
+          <w:b/>
+        </w:rPr>
+        <w:t>EXPIRES;</w:t>
+      </w:r>
+      <w:proofErr w:type="gramEnd"/>
+      <w:r>
+        <w:rPr>
+          <w:rFonts w:ascii="Times New Roman" w:hAnsi="Times New Roman" w:cs="Times New Roman"/>
+          <w:b/>
+        </w:rPr>
+        <w:t xml:space="preserve">   </w:t>
       </w:r>
     </w:p>
     <w:p>
@@ -3610,15 +3581,30 @@
           <w:rFonts w:ascii="Times New Roman" w:hAnsi="Times New Roman" w:cs="Times New Roman"/>
           <w:b/>
         </w:rPr>
+        <w:t xml:space="preserve">COUNSEL FOR </w:t>
+      </w:r>
+      <w:r>
+        <w:rPr>
+          <w:rFonts w:ascii="Times New Roman" w:hAnsi="Times New Roman" w:cs="Times New Roman"/>
+          <w:b/>
+          <w:highlight w:val="yellow"/>
+        </w:rPr>
+        <w:t>MR_OR_MRS_INSURED_NAME_ALL_CAP</w:t>
+      </w:r>
+      <w:r>
+        <w:rPr>
+          <w:rFonts w:ascii="Times New Roman" w:hAnsi="Times New Roman" w:cs="Times New Roman"/>
+          <w:b/>
+        </w:rPr>
+        <w:t xml:space="preserve"> IS NOT A PARTY TO THIS ACTION. DO NOT INCLUDE ANY TERMS IN THE GENERAL RELEASE THAT PURPORTS TO IMPOSE A DUTY OR AN OBLIGATION ON COUNSEL TO DEFEND AND/OR INDEMNIFY YOUR INSURED, </w:t>
+      </w:r>
+      <w:r>
+        <w:rPr>
+          <w:rFonts w:ascii="Times New Roman" w:hAnsi="Times New Roman" w:cs="Times New Roman"/>
+          <w:b/>
+          <w:highlight w:val="yellow"/>
+        </w:rPr>
         <w:lastRenderedPageBreak/>
-        <w:t xml:space="preserve">COUNSEL FOR </w:t>
-      </w:r>
-      <w:r>
-        <w:rPr>
-          <w:rFonts w:ascii="Times New Roman" w:hAnsi="Times New Roman" w:cs="Times New Roman"/>
-          <w:b/>
-          <w:highlight w:val="yellow"/>
-        </w:rPr>
         <w:t>MR_OR_MRS_INSURED_NAME_ALL_CAP</w:t>
       </w:r>
       <w:r>
@@ -3626,21 +3612,6 @@
           <w:rFonts w:ascii="Times New Roman" w:hAnsi="Times New Roman" w:cs="Times New Roman"/>
           <w:b/>
         </w:rPr>
-        <w:t xml:space="preserve"> IS NOT A PARTY TO THIS ACTION. DO NOT INCLUDE ANY TERMS IN THE GENERAL RELEASE THAT PURPORTS TO IMPOSE A DUTY OR AN OBLIGATION ON COUNSEL TO DEFEND AND/OR INDEMNIFY YOUR INSURED, </w:t>
-      </w:r>
-      <w:r>
-        <w:rPr>
-          <w:rFonts w:ascii="Times New Roman" w:hAnsi="Times New Roman" w:cs="Times New Roman"/>
-          <w:b/>
-          <w:highlight w:val="yellow"/>
-        </w:rPr>
-        <w:t>MR_OR_MRS_INSURED_NAME_ALL_CAP</w:t>
-      </w:r>
-      <w:r>
-        <w:rPr>
-          <w:rFonts w:ascii="Times New Roman" w:hAnsi="Times New Roman" w:cs="Times New Roman"/>
-          <w:b/>
-        </w:rPr>
         <w:t>,</w:t>
       </w:r>
       <w:r>
@@ -3648,8 +3619,17 @@
           <w:rFonts w:ascii="Times New Roman" w:hAnsi="Times New Roman" w:cs="Times New Roman"/>
           <w:b/>
         </w:rPr>
-        <w:t xml:space="preserve"> OR ANYONE ELSE FOR THAT MATTER.  INCLUSION OF ANY SUCH TERM IN THE GENERAL RELEASE WILL CONSTITUTE A REJECTION OF THIS OFFER;</w:t>
-      </w:r>
+        <w:t xml:space="preserve"> OR ANYONE ELSE FOR THAT MATTER.  INCLUSION OF ANY SUCH TERM IN THE GENERAL RELEASE WILL CONSTITUTE A REJECTION OF THIS </w:t>
+      </w:r>
+      <w:proofErr w:type="gramStart"/>
+      <w:r>
+        <w:rPr>
+          <w:rFonts w:ascii="Times New Roman" w:hAnsi="Times New Roman" w:cs="Times New Roman"/>
+          <w:b/>
+        </w:rPr>
+        <w:t>OFFER;</w:t>
+      </w:r>
+      <w:proofErr w:type="gramEnd"/>
     </w:p>
     <w:p>
       <w:pPr>
@@ -3672,8 +3652,17 @@
           <w:rFonts w:ascii="Times New Roman" w:hAnsi="Times New Roman" w:cs="Times New Roman"/>
           <w:b/>
         </w:rPr>
-        <w:t>PROVIDE A CERTIFIED COPY OF YOUR INSURED’S DECLARATION PAGE SHOWING THE POLICY LIMITS;</w:t>
-      </w:r>
+        <w:t xml:space="preserve">PROVIDE A CERTIFIED COPY OF YOUR INSURED’S DECLARATION PAGE SHOWING THE POLICY </w:t>
+      </w:r>
+      <w:proofErr w:type="gramStart"/>
+      <w:r>
+        <w:rPr>
+          <w:rFonts w:ascii="Times New Roman" w:hAnsi="Times New Roman" w:cs="Times New Roman"/>
+          <w:b/>
+        </w:rPr>
+        <w:t>LIMITS;</w:t>
+      </w:r>
+      <w:proofErr w:type="gramEnd"/>
     </w:p>
     <w:p>
       <w:pPr>
@@ -3770,7 +3759,25 @@
           <w:b/>
           <w:u w:val="single"/>
         </w:rPr>
-        <w:t xml:space="preserve">AGAIN, TO BE CLEAR, YOUR ACCEPTANCE OF THE AFOREMENTIONED SETTLEMENT OFFER MUST BE IN WRITING, AND MUST BE COMMUNICATED TO OUR OFFICE VIA FACSIMILE TO: </w:t>
+        <w:t xml:space="preserve">AGAIN, TO BE CLEAR, YOUR ACCEPTANCE OF THE AFOREMENTIONED SETTLEMENT OFFER MUST BE IN </w:t>
+      </w:r>
+      <w:proofErr w:type="gramStart"/>
+      <w:r>
+        <w:rPr>
+          <w:rFonts w:ascii="Times New Roman" w:hAnsi="Times New Roman" w:cs="Times New Roman"/>
+          <w:b/>
+          <w:u w:val="single"/>
+        </w:rPr>
+        <w:t>WRITING, AND</w:t>
+      </w:r>
+      <w:proofErr w:type="gramEnd"/>
+      <w:r>
+        <w:rPr>
+          <w:rFonts w:ascii="Times New Roman" w:hAnsi="Times New Roman" w:cs="Times New Roman"/>
+          <w:b/>
+          <w:u w:val="single"/>
+        </w:rPr>
+        <w:t xml:space="preserve"> MUST BE COMMUNICATED TO OUR OFFICE VIA FACSIMILE TO: </w:t>
       </w:r>
       <w:r>
         <w:rPr>
@@ -3851,7 +3858,55 @@
           <w:rFonts w:ascii="Times New Roman" w:hAnsi="Times New Roman" w:cs="Times New Roman"/>
           <w:b/>
         </w:rPr>
-        <w:t xml:space="preserve">I have enclosed herewith copies of all known records, documentation and information that you will need for evaluating each of my clients claims herein. The damages sustained by each of our clients far exceed the full aggregate policy carried by your insured. We therefore believe that you are in a position to act promptly upon this demand and tender the full aggregate policy limits carried by your insured. </w:t>
+        <w:t xml:space="preserve">I have enclosed herewith copies of all known records, documentation and information that you will need for evaluating each of my </w:t>
+      </w:r>
+      <w:proofErr w:type="gramStart"/>
+      <w:r>
+        <w:rPr>
+          <w:rFonts w:ascii="Times New Roman" w:hAnsi="Times New Roman" w:cs="Times New Roman"/>
+          <w:b/>
+        </w:rPr>
+        <w:t>clients</w:t>
+      </w:r>
+      <w:proofErr w:type="gramEnd"/>
+      <w:r>
+        <w:rPr>
+          <w:rFonts w:ascii="Times New Roman" w:hAnsi="Times New Roman" w:cs="Times New Roman"/>
+          <w:b/>
+        </w:rPr>
+        <w:t xml:space="preserve"> claims herein. The </w:t>
+      </w:r>
+      <w:proofErr w:type="gramStart"/>
+      <w:r>
+        <w:rPr>
+          <w:rFonts w:ascii="Times New Roman" w:hAnsi="Times New Roman" w:cs="Times New Roman"/>
+          <w:b/>
+        </w:rPr>
+        <w:t>damages</w:t>
+      </w:r>
+      <w:proofErr w:type="gramEnd"/>
+      <w:r>
+        <w:rPr>
+          <w:rFonts w:ascii="Times New Roman" w:hAnsi="Times New Roman" w:cs="Times New Roman"/>
+          <w:b/>
+        </w:rPr>
+        <w:t xml:space="preserve"> sustained by each of our clients far exceed the full aggregate policy carried by your insured. We therefore believe that you are </w:t>
+      </w:r>
+      <w:proofErr w:type="gramStart"/>
+      <w:r>
+        <w:rPr>
+          <w:rFonts w:ascii="Times New Roman" w:hAnsi="Times New Roman" w:cs="Times New Roman"/>
+          <w:b/>
+        </w:rPr>
+        <w:t>in a position</w:t>
+      </w:r>
+      <w:proofErr w:type="gramEnd"/>
+      <w:r>
+        <w:rPr>
+          <w:rFonts w:ascii="Times New Roman" w:hAnsi="Times New Roman" w:cs="Times New Roman"/>
+          <w:b/>
+        </w:rPr>
+        <w:t xml:space="preserve"> to act promptly upon this demand and tender the full aggregate policy limits carried by your insured. </w:t>
       </w:r>
     </w:p>
     <w:p>
@@ -3885,7 +3940,23 @@
           <w:rFonts w:ascii="Times New Roman" w:hAnsi="Times New Roman" w:cs="Times New Roman"/>
           <w:bCs/>
         </w:rPr>
-        <w:t xml:space="preserve">For your reference and file, and to expedite the issuance of any and all drafts, a copy of our firm’s W-9 form is attached and enclosed with this correspondence herein and marked as </w:t>
+        <w:t xml:space="preserve">For your reference and file, and to expedite the issuance of </w:t>
+      </w:r>
+      <w:proofErr w:type="gramStart"/>
+      <w:r>
+        <w:rPr>
+          <w:rFonts w:ascii="Times New Roman" w:hAnsi="Times New Roman" w:cs="Times New Roman"/>
+          <w:bCs/>
+        </w:rPr>
+        <w:t>any and all</w:t>
+      </w:r>
+      <w:proofErr w:type="gramEnd"/>
+      <w:r>
+        <w:rPr>
+          <w:rFonts w:ascii="Times New Roman" w:hAnsi="Times New Roman" w:cs="Times New Roman"/>
+          <w:bCs/>
+        </w:rPr>
+        <w:t xml:space="preserve"> drafts, a copy of our firm’s W-9 form is attached and enclosed with this correspondence herein and marked as </w:t>
       </w:r>
       <w:r>
         <w:rPr>
@@ -4042,7 +4113,28 @@
         <w:rPr>
           <w:rFonts w:ascii="Times New Roman" w:hAnsi="Times New Roman" w:cs="Times New Roman"/>
         </w:rPr>
-        <w:t>We are certain you are aware that if a judgment in excess of the policy limits is entered against your insured in a lawsuit, when you have had the opportunity to settle this matter within the policy limits, your company may be held responsible for the difference (</w:t>
+        <w:t xml:space="preserve">We are certain you are aware that if a judgment </w:t>
+      </w:r>
+      <w:proofErr w:type="gramStart"/>
+      <w:r>
+        <w:rPr>
+          <w:rFonts w:ascii="Times New Roman" w:hAnsi="Times New Roman" w:cs="Times New Roman"/>
+        </w:rPr>
+        <w:t>in excess of</w:t>
+      </w:r>
+      <w:proofErr w:type="gramEnd"/>
+      <w:r>
+        <w:rPr>
+          <w:rFonts w:ascii="Times New Roman" w:hAnsi="Times New Roman" w:cs="Times New Roman"/>
+        </w:rPr>
+        <w:t xml:space="preserve"> the policy limits is entered against your insured in a lawsuit, when you have had the opportunity to settle this matter within the policy limits, </w:t>
+      </w:r>
+      <w:r>
+        <w:rPr>
+          <w:rFonts w:ascii="Times New Roman" w:hAnsi="Times New Roman" w:cs="Times New Roman"/>
+        </w:rPr>
+        <w:lastRenderedPageBreak/>
+        <w:t>your company may be held responsible for the difference (</w:t>
       </w:r>
       <w:r>
         <w:rPr>
@@ -4097,7 +4189,21 @@
         <w:rPr>
           <w:rFonts w:ascii="Times New Roman" w:hAnsi="Times New Roman" w:cs="Times New Roman"/>
         </w:rPr>
-        <w:t>Again, this offer to settle our client’s claims for the</w:t>
+        <w:t xml:space="preserve">Again, this </w:t>
+      </w:r>
+      <w:proofErr w:type="gramStart"/>
+      <w:r>
+        <w:rPr>
+          <w:rFonts w:ascii="Times New Roman" w:hAnsi="Times New Roman" w:cs="Times New Roman"/>
+        </w:rPr>
+        <w:t>offer</w:t>
+      </w:r>
+      <w:proofErr w:type="gramEnd"/>
+      <w:r>
+        <w:rPr>
+          <w:rFonts w:ascii="Times New Roman" w:hAnsi="Times New Roman" w:cs="Times New Roman"/>
+        </w:rPr>
+        <w:t xml:space="preserve"> to settle our client’s claims for the</w:t>
       </w:r>
       <w:r>
         <w:rPr>
@@ -4118,7 +4224,21 @@
         <w:rPr>
           <w:rFonts w:ascii="Times New Roman" w:hAnsi="Times New Roman" w:cs="Times New Roman"/>
         </w:rPr>
-        <w:t xml:space="preserve"> maintained by your insured regarding the subject accident shall remain open for acceptance until </w:t>
+        <w:t xml:space="preserve"> maintained by your insured regarding the </w:t>
+      </w:r>
+      <w:proofErr w:type="gramStart"/>
+      <w:r>
+        <w:rPr>
+          <w:rFonts w:ascii="Times New Roman" w:hAnsi="Times New Roman" w:cs="Times New Roman"/>
+        </w:rPr>
+        <w:t>subject accident</w:t>
+      </w:r>
+      <w:proofErr w:type="gramEnd"/>
+      <w:r>
+        <w:rPr>
+          <w:rFonts w:ascii="Times New Roman" w:hAnsi="Times New Roman" w:cs="Times New Roman"/>
+        </w:rPr>
+        <w:t xml:space="preserve"> shall remain open for acceptance until </w:t>
       </w:r>
       <w:r>
         <w:rPr>
@@ -4222,7 +4342,21 @@
         <w:rPr>
           <w:rFonts w:ascii="Times New Roman" w:hAnsi="Times New Roman" w:cs="Times New Roman"/>
         </w:rPr>
-        <w:t xml:space="preserve"> will recover at least the aforementioned amount if this case goes to trial. </w:t>
+        <w:t xml:space="preserve"> will recover at least the </w:t>
+      </w:r>
+      <w:proofErr w:type="gramStart"/>
+      <w:r>
+        <w:rPr>
+          <w:rFonts w:ascii="Times New Roman" w:hAnsi="Times New Roman" w:cs="Times New Roman"/>
+        </w:rPr>
+        <w:t>aforementioned amount</w:t>
+      </w:r>
+      <w:proofErr w:type="gramEnd"/>
+      <w:r>
+        <w:rPr>
+          <w:rFonts w:ascii="Times New Roman" w:hAnsi="Times New Roman" w:cs="Times New Roman"/>
+        </w:rPr>
+        <w:t xml:space="preserve"> if this case goes to trial. </w:t>
       </w:r>
       <w:r>
         <w:rPr>
@@ -4334,7 +4468,35 @@
         <w:rPr>
           <w:rFonts w:ascii="Times New Roman" w:hAnsi="Times New Roman" w:cs="Times New Roman"/>
         </w:rPr>
-        <w:t xml:space="preserve"> and possibly more. As you are well aware, personal injuries similar to my clients have been settled, and juries have awarded verdicts far in excess of our client’s settlement demand, especially in light of </w:t>
+        <w:t xml:space="preserve"> and possibly more. As you are </w:t>
+      </w:r>
+      <w:proofErr w:type="gramStart"/>
+      <w:r>
+        <w:rPr>
+          <w:rFonts w:ascii="Times New Roman" w:hAnsi="Times New Roman" w:cs="Times New Roman"/>
+        </w:rPr>
+        <w:t>well aware</w:t>
+      </w:r>
+      <w:proofErr w:type="gramEnd"/>
+      <w:r>
+        <w:rPr>
+          <w:rFonts w:ascii="Times New Roman" w:hAnsi="Times New Roman" w:cs="Times New Roman"/>
+        </w:rPr>
+        <w:t xml:space="preserve">, personal injuries similar to my </w:t>
+      </w:r>
+      <w:proofErr w:type="gramStart"/>
+      <w:r>
+        <w:rPr>
+          <w:rFonts w:ascii="Times New Roman" w:hAnsi="Times New Roman" w:cs="Times New Roman"/>
+        </w:rPr>
+        <w:t>clients</w:t>
+      </w:r>
+      <w:proofErr w:type="gramEnd"/>
+      <w:r>
+        <w:rPr>
+          <w:rFonts w:ascii="Times New Roman" w:hAnsi="Times New Roman" w:cs="Times New Roman"/>
+        </w:rPr>
+        <w:t xml:space="preserve"> have been settled, and juries have awarded verdicts far in excess of our client’s settlement demand, especially in light of </w:t>
       </w:r>
       <w:r>
         <w:rPr>
@@ -4360,7 +4522,21 @@
         <w:rPr>
           <w:rFonts w:ascii="Times New Roman" w:hAnsi="Times New Roman" w:cs="Times New Roman"/>
         </w:rPr>
-        <w:t xml:space="preserve"> injuries. We anticipate your evaluation of our client’s settlement demand in light of this factor.</w:t>
+        <w:t xml:space="preserve"> injuries. We anticipate your evaluation of our client’s settlement demand </w:t>
+      </w:r>
+      <w:proofErr w:type="gramStart"/>
+      <w:r>
+        <w:rPr>
+          <w:rFonts w:ascii="Times New Roman" w:hAnsi="Times New Roman" w:cs="Times New Roman"/>
+        </w:rPr>
+        <w:t>in light of</w:t>
+      </w:r>
+      <w:proofErr w:type="gramEnd"/>
+      <w:r>
+        <w:rPr>
+          <w:rFonts w:ascii="Times New Roman" w:hAnsi="Times New Roman" w:cs="Times New Roman"/>
+        </w:rPr>
+        <w:t xml:space="preserve"> this factor.</w:t>
       </w:r>
     </w:p>
     <w:p>
@@ -4397,7 +4573,7 @@
           <w:rFonts w:ascii="Times New Roman" w:eastAsia="Times New Roman" w:hAnsi="Times New Roman" w:cs="Times New Roman"/>
           <w:highlight w:val="yellow"/>
         </w:rPr>
-        <w:t>INSURANCE_NAME</w:t>
+        <w:t>OPINS</w:t>
       </w:r>
       <w:r>
         <w:rPr>
@@ -4409,7 +4585,35 @@
         <w:rPr>
           <w:rFonts w:ascii="Times New Roman" w:eastAsia="Times New Roman" w:hAnsi="Times New Roman" w:cs="Times New Roman"/>
         </w:rPr>
-        <w:t xml:space="preserve">consider its initial response so as to represent an offer that reasonably puts our client in the </w:t>
+        <w:t xml:space="preserve">consider its initial response </w:t>
+      </w:r>
+      <w:proofErr w:type="gramStart"/>
+      <w:r>
+        <w:rPr>
+          <w:rFonts w:ascii="Times New Roman" w:eastAsia="Times New Roman" w:hAnsi="Times New Roman" w:cs="Times New Roman"/>
+        </w:rPr>
+        <w:t>so as to</w:t>
+      </w:r>
+      <w:proofErr w:type="gramEnd"/>
+      <w:r>
+        <w:rPr>
+          <w:rFonts w:ascii="Times New Roman" w:eastAsia="Times New Roman" w:hAnsi="Times New Roman" w:cs="Times New Roman"/>
+        </w:rPr>
+        <w:t xml:space="preserve"> </w:t>
+      </w:r>
+      <w:proofErr w:type="gramStart"/>
+      <w:r>
+        <w:rPr>
+          <w:rFonts w:ascii="Times New Roman" w:eastAsia="Times New Roman" w:hAnsi="Times New Roman" w:cs="Times New Roman"/>
+        </w:rPr>
+        <w:t>represent</w:t>
+      </w:r>
+      <w:proofErr w:type="gramEnd"/>
+      <w:r>
+        <w:rPr>
+          <w:rFonts w:ascii="Times New Roman" w:eastAsia="Times New Roman" w:hAnsi="Times New Roman" w:cs="Times New Roman"/>
+        </w:rPr>
+        <w:t xml:space="preserve"> an offer that reasonably puts our client in the </w:t>
       </w:r>
       <w:r>
         <w:rPr>
@@ -4459,7 +4663,7 @@
           <w:rFonts w:ascii="Times New Roman" w:eastAsia="Times New Roman" w:hAnsi="Times New Roman" w:cs="Times New Roman"/>
           <w:highlight w:val="yellow"/>
         </w:rPr>
-        <w:t>INSURANCE_NAME</w:t>
+        <w:t>OPINS</w:t>
       </w:r>
       <w:r>
         <w:rPr>
@@ -4471,7 +4675,21 @@
         <w:rPr>
           <w:rFonts w:ascii="Times New Roman" w:eastAsia="Times New Roman" w:hAnsi="Times New Roman" w:cs="Times New Roman"/>
         </w:rPr>
-        <w:t xml:space="preserve">will honor its fiduciary duty to its insured and proffer the policy limits for the injuries your insured negligently caused our client. </w:t>
+        <w:t xml:space="preserve">will honor its fiduciary duty to its insured and </w:t>
+      </w:r>
+      <w:proofErr w:type="gramStart"/>
+      <w:r>
+        <w:rPr>
+          <w:rFonts w:ascii="Times New Roman" w:eastAsia="Times New Roman" w:hAnsi="Times New Roman" w:cs="Times New Roman"/>
+        </w:rPr>
+        <w:t>proffer</w:t>
+      </w:r>
+      <w:proofErr w:type="gramEnd"/>
+      <w:r>
+        <w:rPr>
+          <w:rFonts w:ascii="Times New Roman" w:eastAsia="Times New Roman" w:hAnsi="Times New Roman" w:cs="Times New Roman"/>
+        </w:rPr>
+        <w:t xml:space="preserve"> the policy limits for the injuries your insured negligently caused our client. </w:t>
       </w:r>
     </w:p>
     <w:p>
@@ -4548,7 +4766,21 @@
         <w:rPr>
           <w:rFonts w:ascii="Times New Roman" w:hAnsi="Times New Roman" w:cs="Times New Roman"/>
         </w:rPr>
-        <w:t xml:space="preserve">As I’m sure you’re well aware, an insurer has a duty to communicate this demand to your insured and keep your insured informed about the status of settlement negotiations. California case authority is clear that the failure of an insurer to communicate settlement offers to their insured is in and of itself actionable bad faith. </w:t>
+        <w:t xml:space="preserve">As I’m sure you’re </w:t>
+      </w:r>
+      <w:proofErr w:type="gramStart"/>
+      <w:r>
+        <w:rPr>
+          <w:rFonts w:ascii="Times New Roman" w:hAnsi="Times New Roman" w:cs="Times New Roman"/>
+        </w:rPr>
+        <w:t>well aware</w:t>
+      </w:r>
+      <w:proofErr w:type="gramEnd"/>
+      <w:r>
+        <w:rPr>
+          <w:rFonts w:ascii="Times New Roman" w:hAnsi="Times New Roman" w:cs="Times New Roman"/>
+        </w:rPr>
+        <w:t xml:space="preserve">, an insurer has a duty to communicate this demand to your insured and keep your insured informed about the status of settlement negotiations. California case authority is clear that the failure of an insurer to communicate settlement offers to their insured is in and of itself actionable bad faith. </w:t>
       </w:r>
     </w:p>
     <w:p>
@@ -4684,7 +4916,14 @@
         <w:rPr>
           <w:rFonts w:ascii="Times New Roman" w:hAnsi="Times New Roman" w:cs="Times New Roman"/>
         </w:rPr>
-        <w:t>any investigation indicating liability in excess of policy limits, and</w:t>
+        <w:t xml:space="preserve">any investigation indicating liability </w:t>
+      </w:r>
+      <w:r>
+        <w:rPr>
+          <w:rFonts w:ascii="Times New Roman" w:hAnsi="Times New Roman" w:cs="Times New Roman"/>
+        </w:rPr>
+        <w:lastRenderedPageBreak/>
+        <w:t>in excess of policy limits, and</w:t>
       </w:r>
       <w:r>
         <w:rPr>
@@ -4767,77 +5006,73 @@
           <w:i/>
           <w:iCs/>
         </w:rPr>
-        <w:t>Martin v. Hartford Acc. &amp; Indem. Co.</w:t>
-      </w:r>
-      <w:r>
-        <w:rPr>
-          <w:rFonts w:ascii="Times New Roman" w:hAnsi="Times New Roman" w:cs="Times New Roman"/>
-        </w:rPr>
-        <w:t xml:space="preserve"> (196</w:t>
-      </w:r>
-      <w:r>
-        <w:rPr>
-          <w:rFonts w:ascii="Times New Roman" w:hAnsi="Times New Roman" w:cs="Times New Roman"/>
-        </w:rPr>
-        <w:t>4</w:t>
-      </w:r>
-      <w:r>
-        <w:rPr>
-          <w:rFonts w:ascii="Times New Roman" w:hAnsi="Times New Roman" w:cs="Times New Roman"/>
-        </w:rPr>
-        <w:t xml:space="preserve"> 228 Cal.</w:t>
-      </w:r>
-      <w:r>
-        <w:rPr>
-          <w:rFonts w:ascii="Times New Roman" w:hAnsi="Times New Roman" w:cs="Times New Roman"/>
-        </w:rPr>
-        <w:t xml:space="preserve"> </w:t>
-      </w:r>
-      <w:r>
-        <w:rPr>
-          <w:rFonts w:ascii="Times New Roman" w:hAnsi="Times New Roman" w:cs="Times New Roman"/>
-        </w:rPr>
-        <w:t>App.</w:t>
-      </w:r>
-      <w:r>
-        <w:rPr>
-          <w:rFonts w:ascii="Times New Roman" w:hAnsi="Times New Roman" w:cs="Times New Roman"/>
-        </w:rPr>
-        <w:t xml:space="preserve"> </w:t>
-      </w:r>
-      <w:r>
-        <w:rPr>
-          <w:rFonts w:ascii="Times New Roman" w:hAnsi="Times New Roman" w:cs="Times New Roman"/>
-        </w:rPr>
-        <w:t>2d 178, 184</w:t>
-      </w:r>
-      <w:r>
-        <w:rPr>
-          <w:rFonts w:ascii="Times New Roman" w:hAnsi="Times New Roman" w:cs="Times New Roman"/>
-        </w:rPr>
-        <w:t>;</w:t>
-      </w:r>
-      <w:r>
-        <w:rPr>
-          <w:rFonts w:ascii="Times New Roman" w:hAnsi="Times New Roman" w:cs="Times New Roman"/>
-        </w:rPr>
-        <w:t xml:space="preserve"> </w:t>
-      </w:r>
+        <w:t xml:space="preserve">Martin v. Hartford Acc. &amp; </w:t>
+      </w:r>
+      <w:proofErr w:type="spellStart"/>
       <w:r>
         <w:rPr>
           <w:rFonts w:ascii="Times New Roman" w:hAnsi="Times New Roman" w:cs="Times New Roman"/>
           <w:i/>
           <w:iCs/>
         </w:rPr>
-        <w:t>see also</w:t>
-      </w:r>
+        <w:t>Indem</w:t>
+      </w:r>
+      <w:proofErr w:type="spellEnd"/>
       <w:r>
         <w:rPr>
           <w:rFonts w:ascii="Times New Roman" w:hAnsi="Times New Roman" w:cs="Times New Roman"/>
           <w:i/>
           <w:iCs/>
         </w:rPr>
-        <w:t>,</w:t>
+        <w:t>. Co.</w:t>
+      </w:r>
+      <w:r>
+        <w:rPr>
+          <w:rFonts w:ascii="Times New Roman" w:hAnsi="Times New Roman" w:cs="Times New Roman"/>
+        </w:rPr>
+        <w:t xml:space="preserve"> (196</w:t>
+      </w:r>
+      <w:r>
+        <w:rPr>
+          <w:rFonts w:ascii="Times New Roman" w:hAnsi="Times New Roman" w:cs="Times New Roman"/>
+        </w:rPr>
+        <w:t>4</w:t>
+      </w:r>
+      <w:r>
+        <w:rPr>
+          <w:rFonts w:ascii="Times New Roman" w:hAnsi="Times New Roman" w:cs="Times New Roman"/>
+        </w:rPr>
+        <w:t xml:space="preserve"> 228 Cal.</w:t>
+      </w:r>
+      <w:r>
+        <w:rPr>
+          <w:rFonts w:ascii="Times New Roman" w:hAnsi="Times New Roman" w:cs="Times New Roman"/>
+        </w:rPr>
+        <w:t xml:space="preserve"> </w:t>
+      </w:r>
+      <w:r>
+        <w:rPr>
+          <w:rFonts w:ascii="Times New Roman" w:hAnsi="Times New Roman" w:cs="Times New Roman"/>
+        </w:rPr>
+        <w:t>App.</w:t>
+      </w:r>
+      <w:r>
+        <w:rPr>
+          <w:rFonts w:ascii="Times New Roman" w:hAnsi="Times New Roman" w:cs="Times New Roman"/>
+        </w:rPr>
+        <w:t xml:space="preserve"> </w:t>
+      </w:r>
+      <w:r>
+        <w:rPr>
+          <w:rFonts w:ascii="Times New Roman" w:hAnsi="Times New Roman" w:cs="Times New Roman"/>
+        </w:rPr>
+        <w:t>2d 178, 184</w:t>
+      </w:r>
+      <w:r>
+        <w:rPr>
+          <w:rFonts w:ascii="Times New Roman" w:hAnsi="Times New Roman" w:cs="Times New Roman"/>
+        </w:rPr>
+        <w:t>;</w:t>
       </w:r>
       <w:r>
         <w:rPr>
@@ -4851,7 +5086,7 @@
           <w:i/>
           <w:iCs/>
         </w:rPr>
-        <w:t>Betts v. Allstate</w:t>
+        <w:t>see also</w:t>
       </w:r>
       <w:r>
         <w:rPr>
@@ -4859,6 +5094,12 @@
           <w:i/>
           <w:iCs/>
         </w:rPr>
+        <w:t>,</w:t>
+      </w:r>
+      <w:r>
+        <w:rPr>
+          <w:rFonts w:ascii="Times New Roman" w:hAnsi="Times New Roman" w:cs="Times New Roman"/>
+        </w:rPr>
         <w:t xml:space="preserve"> </w:t>
       </w:r>
       <w:r>
@@ -4867,85 +5108,7 @@
           <w:i/>
           <w:iCs/>
         </w:rPr>
-        <w:t>Ins. Co.</w:t>
-      </w:r>
-      <w:r>
-        <w:rPr>
-          <w:rFonts w:ascii="Times New Roman" w:hAnsi="Times New Roman" w:cs="Times New Roman"/>
-        </w:rPr>
-        <w:t xml:space="preserve"> (1984) 154 Cal.</w:t>
-      </w:r>
-      <w:r>
-        <w:rPr>
-          <w:rFonts w:ascii="Times New Roman" w:hAnsi="Times New Roman" w:cs="Times New Roman"/>
-        </w:rPr>
-        <w:t xml:space="preserve"> </w:t>
-      </w:r>
-      <w:r>
-        <w:rPr>
-          <w:rFonts w:ascii="Times New Roman" w:hAnsi="Times New Roman" w:cs="Times New Roman"/>
-        </w:rPr>
-        <w:t>App.</w:t>
-      </w:r>
-      <w:r>
-        <w:rPr>
-          <w:rFonts w:ascii="Times New Roman" w:hAnsi="Times New Roman" w:cs="Times New Roman"/>
-        </w:rPr>
-        <w:t xml:space="preserve"> </w:t>
-      </w:r>
-      <w:r>
-        <w:rPr>
-          <w:rFonts w:ascii="Times New Roman" w:hAnsi="Times New Roman" w:cs="Times New Roman"/>
-        </w:rPr>
-        <w:t>3d 688, 703.</w:t>
-      </w:r>
-      <w:r>
-        <w:rPr>
-          <w:rFonts w:ascii="Times New Roman" w:hAnsi="Times New Roman" w:cs="Times New Roman"/>
-        </w:rPr>
-        <w:t xml:space="preserve"> </w:t>
-      </w:r>
-    </w:p>
-    <w:p>
-      <w:pPr>
-        <w:tabs>
-          <w:tab w:val="left" w:pos="540"/>
-        </w:tabs>
-        <w:ind w:left="547"/>
-        <w:jc w:val="both"/>
-        <w:rPr>
-          <w:rFonts w:ascii="Times New Roman" w:hAnsi="Times New Roman" w:cs="Times New Roman"/>
-        </w:rPr>
-      </w:pPr>
-    </w:p>
-    <w:p>
-      <w:pPr>
-        <w:tabs>
-          <w:tab w:val="left" w:pos="540"/>
-        </w:tabs>
-        <w:ind w:left="547"/>
-        <w:jc w:val="both"/>
-        <w:rPr>
-          <w:rFonts w:ascii="Times New Roman" w:hAnsi="Times New Roman" w:cs="Times New Roman"/>
-        </w:rPr>
-      </w:pPr>
-      <w:r>
-        <w:rPr>
-          <w:rFonts w:ascii="Times New Roman" w:hAnsi="Times New Roman" w:cs="Times New Roman"/>
-        </w:rPr>
-        <w:t>This duty to communicate the offer has been deemed particularly important when it is a</w:t>
-      </w:r>
-      <w:r>
-        <w:rPr>
-          <w:rFonts w:ascii="Times New Roman" w:hAnsi="Times New Roman" w:cs="Times New Roman"/>
-        </w:rPr>
-        <w:t xml:space="preserve"> </w:t>
-      </w:r>
-      <w:r>
-        <w:rPr>
-          <w:rFonts w:ascii="Times New Roman" w:hAnsi="Times New Roman" w:cs="Times New Roman"/>
-        </w:rPr>
-        <w:t xml:space="preserve">demand within the policy limits. </w:t>
+        <w:t>Betts v. Allstate</w:t>
       </w:r>
       <w:r>
         <w:rPr>
@@ -4953,173 +5116,7 @@
           <w:i/>
           <w:iCs/>
         </w:rPr>
-        <w:t>Anguiano v. Allstate Ins, Co</w:t>
-      </w:r>
-      <w:r>
-        <w:rPr>
-          <w:rFonts w:ascii="Times New Roman" w:hAnsi="Times New Roman" w:cs="Times New Roman"/>
-        </w:rPr>
-        <w:t>.</w:t>
-      </w:r>
-      <w:r>
-        <w:rPr>
-          <w:rFonts w:ascii="Times New Roman" w:hAnsi="Times New Roman" w:cs="Times New Roman"/>
-        </w:rPr>
         <w:t xml:space="preserve"> </w:t>
-      </w:r>
-      <w:r>
-        <w:rPr>
-          <w:rFonts w:ascii="Times New Roman" w:hAnsi="Times New Roman" w:cs="Times New Roman"/>
-        </w:rPr>
-        <w:t>209 F.</w:t>
-      </w:r>
-      <w:r>
-        <w:rPr>
-          <w:rFonts w:ascii="Times New Roman" w:hAnsi="Times New Roman" w:cs="Times New Roman"/>
-        </w:rPr>
-        <w:t xml:space="preserve"> </w:t>
-      </w:r>
-      <w:r>
-        <w:rPr>
-          <w:rFonts w:ascii="Times New Roman" w:hAnsi="Times New Roman" w:cs="Times New Roman"/>
-        </w:rPr>
-        <w:t>3d at 1 169.</w:t>
-      </w:r>
-      <w:r>
-        <w:rPr>
-          <w:rFonts w:ascii="Times New Roman" w:hAnsi="Times New Roman" w:cs="Times New Roman"/>
-        </w:rPr>
-        <w:t xml:space="preserve"> Additionally, “</w:t>
-      </w:r>
-      <w:r>
-        <w:rPr>
-          <w:rFonts w:ascii="Times New Roman" w:hAnsi="Times New Roman" w:cs="Times New Roman"/>
-        </w:rPr>
-        <w:t>The insured who is kep</w:t>
-      </w:r>
-      <w:r>
-        <w:rPr>
-          <w:rFonts w:ascii="Times New Roman" w:hAnsi="Times New Roman" w:cs="Times New Roman"/>
-        </w:rPr>
-        <w:t xml:space="preserve">t </w:t>
-      </w:r>
-      <w:r>
-        <w:rPr>
-          <w:rFonts w:ascii="Times New Roman" w:hAnsi="Times New Roman" w:cs="Times New Roman"/>
-        </w:rPr>
-        <w:t>informed may have further information</w:t>
-      </w:r>
-      <w:r>
-        <w:rPr>
-          <w:rFonts w:ascii="Times New Roman" w:hAnsi="Times New Roman" w:cs="Times New Roman"/>
-        </w:rPr>
-        <w:t xml:space="preserve"> </w:t>
-      </w:r>
-      <w:r>
-        <w:rPr>
-          <w:rFonts w:ascii="Times New Roman" w:hAnsi="Times New Roman" w:cs="Times New Roman"/>
-        </w:rPr>
-        <w:t xml:space="preserve">to give to the carrier; </w:t>
-      </w:r>
-      <w:r>
-        <w:rPr>
-          <w:rFonts w:ascii="Times New Roman" w:hAnsi="Times New Roman" w:cs="Times New Roman"/>
-          <w:highlight w:val="yellow"/>
-        </w:rPr>
-        <w:t>HE_SHE_CLIENT</w:t>
-      </w:r>
-      <w:r>
-        <w:rPr>
-          <w:rFonts w:ascii="Times New Roman" w:hAnsi="Times New Roman" w:cs="Times New Roman"/>
-        </w:rPr>
-        <w:t xml:space="preserve"> </w:t>
-      </w:r>
-      <w:r>
-        <w:rPr>
-          <w:rFonts w:ascii="Times New Roman" w:hAnsi="Times New Roman" w:cs="Times New Roman"/>
-        </w:rPr>
-        <w:t>may use powers of persuasion upon the</w:t>
-      </w:r>
-      <w:r>
-        <w:rPr>
-          <w:rFonts w:ascii="Times New Roman" w:hAnsi="Times New Roman" w:cs="Times New Roman"/>
-        </w:rPr>
-        <w:t xml:space="preserve"> </w:t>
-      </w:r>
-      <w:r>
-        <w:rPr>
-          <w:rFonts w:ascii="Times New Roman" w:hAnsi="Times New Roman" w:cs="Times New Roman"/>
-        </w:rPr>
-        <w:t xml:space="preserve">carrier to increase its offer; </w:t>
-      </w:r>
-      <w:r>
-        <w:rPr>
-          <w:rFonts w:ascii="Times New Roman" w:hAnsi="Times New Roman" w:cs="Times New Roman"/>
-          <w:highlight w:val="yellow"/>
-        </w:rPr>
-        <w:t>HE_SHE_CLIENT</w:t>
-      </w:r>
-      <w:r>
-        <w:rPr>
-          <w:rFonts w:ascii="Times New Roman" w:hAnsi="Times New Roman" w:cs="Times New Roman"/>
-        </w:rPr>
-        <w:t xml:space="preserve"> </w:t>
-      </w:r>
-      <w:r>
-        <w:rPr>
-          <w:rFonts w:ascii="Times New Roman" w:hAnsi="Times New Roman" w:cs="Times New Roman"/>
-        </w:rPr>
-        <w:t xml:space="preserve">may engage counsel; </w:t>
-      </w:r>
-      <w:r>
-        <w:rPr>
-          <w:rFonts w:ascii="Times New Roman" w:hAnsi="Times New Roman" w:cs="Times New Roman"/>
-          <w:highlight w:val="yellow"/>
-        </w:rPr>
-        <w:t>HE_SHE_CLIENT</w:t>
-      </w:r>
-      <w:r>
-        <w:rPr>
-          <w:rFonts w:ascii="Times New Roman" w:hAnsi="Times New Roman" w:cs="Times New Roman"/>
-        </w:rPr>
-        <w:t xml:space="preserve"> </w:t>
-      </w:r>
-      <w:r>
-        <w:rPr>
-          <w:rFonts w:ascii="Times New Roman" w:hAnsi="Times New Roman" w:cs="Times New Roman"/>
-        </w:rPr>
-        <w:t>may have</w:t>
-      </w:r>
-      <w:r>
-        <w:rPr>
-          <w:rFonts w:ascii="Times New Roman" w:hAnsi="Times New Roman" w:cs="Times New Roman"/>
-        </w:rPr>
-        <w:t xml:space="preserve"> </w:t>
-      </w:r>
-      <w:r>
-        <w:rPr>
-          <w:rFonts w:ascii="Times New Roman" w:hAnsi="Times New Roman" w:cs="Times New Roman"/>
-        </w:rPr>
-        <w:t xml:space="preserve">other courses of action open to </w:t>
-      </w:r>
-      <w:r>
-        <w:rPr>
-          <w:rFonts w:ascii="Times New Roman" w:hAnsi="Times New Roman" w:cs="Times New Roman"/>
-          <w:highlight w:val="yellow"/>
-        </w:rPr>
-        <w:t>HER_HIM_CLIENT</w:t>
-      </w:r>
-      <w:r>
-        <w:rPr>
-          <w:rFonts w:ascii="Times New Roman" w:hAnsi="Times New Roman" w:cs="Times New Roman"/>
-        </w:rPr>
-        <w:t>.</w:t>
-      </w:r>
-      <w:r>
-        <w:rPr>
-          <w:rFonts w:ascii="Times New Roman" w:hAnsi="Times New Roman" w:cs="Times New Roman"/>
-        </w:rPr>
-        <w:t xml:space="preserve">” </w:t>
       </w:r>
       <w:r>
         <w:rPr>
@@ -5127,13 +5124,13 @@
           <w:i/>
           <w:iCs/>
         </w:rPr>
-        <w:t>Martin v. Hartford Acc. &amp; Indem. Co.,</w:t>
-      </w:r>
-      <w:r>
-        <w:rPr>
-          <w:rFonts w:ascii="Times New Roman" w:hAnsi="Times New Roman" w:cs="Times New Roman"/>
-        </w:rPr>
-        <w:t xml:space="preserve"> 228 Cal</w:t>
+        <w:t>Ins. Co.</w:t>
+      </w:r>
+      <w:r>
+        <w:rPr>
+          <w:rFonts w:ascii="Times New Roman" w:hAnsi="Times New Roman" w:cs="Times New Roman"/>
+        </w:rPr>
+        <w:t xml:space="preserve"> (1984) 154 Cal.</w:t>
       </w:r>
       <w:r>
         <w:rPr>
@@ -5145,7 +5142,7 @@
         <w:rPr>
           <w:rFonts w:ascii="Times New Roman" w:hAnsi="Times New Roman" w:cs="Times New Roman"/>
         </w:rPr>
-        <w:t>.App.</w:t>
+        <w:t>App.</w:t>
       </w:r>
       <w:r>
         <w:rPr>
@@ -5157,19 +5154,55 @@
         <w:rPr>
           <w:rFonts w:ascii="Times New Roman" w:hAnsi="Times New Roman" w:cs="Times New Roman"/>
         </w:rPr>
-        <w:t>2d at 184. Moreover, i</w:t>
-      </w:r>
-      <w:r>
-        <w:rPr>
-          <w:rFonts w:ascii="Times New Roman" w:hAnsi="Times New Roman" w:cs="Times New Roman"/>
-        </w:rPr>
-        <w:t>nsurers have a duty to communicate all demands in excess of policy limits.</w:t>
+        <w:t>3d 688, 703.</w:t>
       </w:r>
       <w:r>
         <w:rPr>
           <w:rFonts w:ascii="Times New Roman" w:hAnsi="Times New Roman" w:cs="Times New Roman"/>
         </w:rPr>
         <w:t xml:space="preserve"> </w:t>
+      </w:r>
+    </w:p>
+    <w:p>
+      <w:pPr>
+        <w:tabs>
+          <w:tab w:val="left" w:pos="540"/>
+        </w:tabs>
+        <w:ind w:left="547"/>
+        <w:jc w:val="both"/>
+        <w:rPr>
+          <w:rFonts w:ascii="Times New Roman" w:hAnsi="Times New Roman" w:cs="Times New Roman"/>
+        </w:rPr>
+      </w:pPr>
+    </w:p>
+    <w:p>
+      <w:pPr>
+        <w:tabs>
+          <w:tab w:val="left" w:pos="540"/>
+        </w:tabs>
+        <w:ind w:left="547"/>
+        <w:jc w:val="both"/>
+        <w:rPr>
+          <w:rFonts w:ascii="Times New Roman" w:hAnsi="Times New Roman" w:cs="Times New Roman"/>
+        </w:rPr>
+      </w:pPr>
+      <w:r>
+        <w:rPr>
+          <w:rFonts w:ascii="Times New Roman" w:hAnsi="Times New Roman" w:cs="Times New Roman"/>
+        </w:rPr>
+        <w:t>This duty to communicate the offer has been deemed particularly important when it is a</w:t>
+      </w:r>
+      <w:r>
+        <w:rPr>
+          <w:rFonts w:ascii="Times New Roman" w:hAnsi="Times New Roman" w:cs="Times New Roman"/>
+        </w:rPr>
+        <w:t xml:space="preserve"> </w:t>
+      </w:r>
+      <w:r>
+        <w:rPr>
+          <w:rFonts w:ascii="Times New Roman" w:hAnsi="Times New Roman" w:cs="Times New Roman"/>
+        </w:rPr>
+        <w:t xml:space="preserve">demand within the policy limits. </w:t>
       </w:r>
       <w:r>
         <w:rPr>
@@ -5177,6 +5210,262 @@
           <w:i/>
           <w:iCs/>
         </w:rPr>
+        <w:t>Anguiano v. Allstate Ins, Co</w:t>
+      </w:r>
+      <w:r>
+        <w:rPr>
+          <w:rFonts w:ascii="Times New Roman" w:hAnsi="Times New Roman" w:cs="Times New Roman"/>
+        </w:rPr>
+        <w:t>.</w:t>
+      </w:r>
+      <w:r>
+        <w:rPr>
+          <w:rFonts w:ascii="Times New Roman" w:hAnsi="Times New Roman" w:cs="Times New Roman"/>
+        </w:rPr>
+        <w:t xml:space="preserve"> </w:t>
+      </w:r>
+      <w:r>
+        <w:rPr>
+          <w:rFonts w:ascii="Times New Roman" w:hAnsi="Times New Roman" w:cs="Times New Roman"/>
+        </w:rPr>
+        <w:t>209 F.</w:t>
+      </w:r>
+      <w:r>
+        <w:rPr>
+          <w:rFonts w:ascii="Times New Roman" w:hAnsi="Times New Roman" w:cs="Times New Roman"/>
+        </w:rPr>
+        <w:t xml:space="preserve"> </w:t>
+      </w:r>
+      <w:r>
+        <w:rPr>
+          <w:rFonts w:ascii="Times New Roman" w:hAnsi="Times New Roman" w:cs="Times New Roman"/>
+        </w:rPr>
+        <w:t>3d at 1 169.</w:t>
+      </w:r>
+      <w:r>
+        <w:rPr>
+          <w:rFonts w:ascii="Times New Roman" w:hAnsi="Times New Roman" w:cs="Times New Roman"/>
+        </w:rPr>
+        <w:t xml:space="preserve"> Additionally, “</w:t>
+      </w:r>
+      <w:r>
+        <w:rPr>
+          <w:rFonts w:ascii="Times New Roman" w:hAnsi="Times New Roman" w:cs="Times New Roman"/>
+        </w:rPr>
+        <w:t>The insured who is kep</w:t>
+      </w:r>
+      <w:r>
+        <w:rPr>
+          <w:rFonts w:ascii="Times New Roman" w:hAnsi="Times New Roman" w:cs="Times New Roman"/>
+        </w:rPr>
+        <w:t xml:space="preserve">t </w:t>
+      </w:r>
+      <w:r>
+        <w:rPr>
+          <w:rFonts w:ascii="Times New Roman" w:hAnsi="Times New Roman" w:cs="Times New Roman"/>
+        </w:rPr>
+        <w:t>informed may have further information</w:t>
+      </w:r>
+      <w:r>
+        <w:rPr>
+          <w:rFonts w:ascii="Times New Roman" w:hAnsi="Times New Roman" w:cs="Times New Roman"/>
+        </w:rPr>
+        <w:t xml:space="preserve"> </w:t>
+      </w:r>
+      <w:r>
+        <w:rPr>
+          <w:rFonts w:ascii="Times New Roman" w:hAnsi="Times New Roman" w:cs="Times New Roman"/>
+        </w:rPr>
+        <w:t xml:space="preserve">to give to the carrier; </w:t>
+      </w:r>
+      <w:r>
+        <w:rPr>
+          <w:rFonts w:ascii="Times New Roman" w:hAnsi="Times New Roman" w:cs="Times New Roman"/>
+          <w:highlight w:val="yellow"/>
+        </w:rPr>
+        <w:t>HE_SHE_CLIENT</w:t>
+      </w:r>
+      <w:r>
+        <w:rPr>
+          <w:rFonts w:ascii="Times New Roman" w:hAnsi="Times New Roman" w:cs="Times New Roman"/>
+        </w:rPr>
+        <w:t xml:space="preserve"> </w:t>
+      </w:r>
+      <w:r>
+        <w:rPr>
+          <w:rFonts w:ascii="Times New Roman" w:hAnsi="Times New Roman" w:cs="Times New Roman"/>
+        </w:rPr>
+        <w:t>may use powers of persuasion upon the</w:t>
+      </w:r>
+      <w:r>
+        <w:rPr>
+          <w:rFonts w:ascii="Times New Roman" w:hAnsi="Times New Roman" w:cs="Times New Roman"/>
+        </w:rPr>
+        <w:t xml:space="preserve"> </w:t>
+      </w:r>
+      <w:r>
+        <w:rPr>
+          <w:rFonts w:ascii="Times New Roman" w:hAnsi="Times New Roman" w:cs="Times New Roman"/>
+        </w:rPr>
+        <w:t xml:space="preserve">carrier to increase its offer; </w:t>
+      </w:r>
+      <w:r>
+        <w:rPr>
+          <w:rFonts w:ascii="Times New Roman" w:hAnsi="Times New Roman" w:cs="Times New Roman"/>
+          <w:highlight w:val="yellow"/>
+        </w:rPr>
+        <w:t>HE_SHE_CLIENT</w:t>
+      </w:r>
+      <w:r>
+        <w:rPr>
+          <w:rFonts w:ascii="Times New Roman" w:hAnsi="Times New Roman" w:cs="Times New Roman"/>
+        </w:rPr>
+        <w:t xml:space="preserve"> </w:t>
+      </w:r>
+      <w:r>
+        <w:rPr>
+          <w:rFonts w:ascii="Times New Roman" w:hAnsi="Times New Roman" w:cs="Times New Roman"/>
+        </w:rPr>
+        <w:t xml:space="preserve">may engage counsel; </w:t>
+      </w:r>
+      <w:r>
+        <w:rPr>
+          <w:rFonts w:ascii="Times New Roman" w:hAnsi="Times New Roman" w:cs="Times New Roman"/>
+          <w:highlight w:val="yellow"/>
+        </w:rPr>
+        <w:t>HE_SHE_CLIENT</w:t>
+      </w:r>
+      <w:r>
+        <w:rPr>
+          <w:rFonts w:ascii="Times New Roman" w:hAnsi="Times New Roman" w:cs="Times New Roman"/>
+        </w:rPr>
+        <w:t xml:space="preserve"> </w:t>
+      </w:r>
+      <w:r>
+        <w:rPr>
+          <w:rFonts w:ascii="Times New Roman" w:hAnsi="Times New Roman" w:cs="Times New Roman"/>
+        </w:rPr>
+        <w:t>may have</w:t>
+      </w:r>
+      <w:r>
+        <w:rPr>
+          <w:rFonts w:ascii="Times New Roman" w:hAnsi="Times New Roman" w:cs="Times New Roman"/>
+        </w:rPr>
+        <w:t xml:space="preserve"> </w:t>
+      </w:r>
+      <w:r>
+        <w:rPr>
+          <w:rFonts w:ascii="Times New Roman" w:hAnsi="Times New Roman" w:cs="Times New Roman"/>
+        </w:rPr>
+        <w:t xml:space="preserve">other courses of action open to </w:t>
+      </w:r>
+      <w:r>
+        <w:rPr>
+          <w:rFonts w:ascii="Times New Roman" w:hAnsi="Times New Roman" w:cs="Times New Roman"/>
+          <w:highlight w:val="yellow"/>
+        </w:rPr>
+        <w:t>HER_HIM_CLIENT</w:t>
+      </w:r>
+      <w:r>
+        <w:rPr>
+          <w:rFonts w:ascii="Times New Roman" w:hAnsi="Times New Roman" w:cs="Times New Roman"/>
+        </w:rPr>
+        <w:t>.</w:t>
+      </w:r>
+      <w:r>
+        <w:rPr>
+          <w:rFonts w:ascii="Times New Roman" w:hAnsi="Times New Roman" w:cs="Times New Roman"/>
+        </w:rPr>
+        <w:t xml:space="preserve">” </w:t>
+      </w:r>
+      <w:r>
+        <w:rPr>
+          <w:rFonts w:ascii="Times New Roman" w:hAnsi="Times New Roman" w:cs="Times New Roman"/>
+          <w:i/>
+          <w:iCs/>
+        </w:rPr>
+        <w:t xml:space="preserve">Martin v. Hartford Acc. &amp; </w:t>
+      </w:r>
+      <w:proofErr w:type="spellStart"/>
+      <w:r>
+        <w:rPr>
+          <w:rFonts w:ascii="Times New Roman" w:hAnsi="Times New Roman" w:cs="Times New Roman"/>
+          <w:i/>
+          <w:iCs/>
+        </w:rPr>
+        <w:t>Indem</w:t>
+      </w:r>
+      <w:proofErr w:type="spellEnd"/>
+      <w:r>
+        <w:rPr>
+          <w:rFonts w:ascii="Times New Roman" w:hAnsi="Times New Roman" w:cs="Times New Roman"/>
+          <w:i/>
+          <w:iCs/>
+        </w:rPr>
+        <w:t>. Co.,</w:t>
+      </w:r>
+      <w:r>
+        <w:rPr>
+          <w:rFonts w:ascii="Times New Roman" w:hAnsi="Times New Roman" w:cs="Times New Roman"/>
+        </w:rPr>
+        <w:t xml:space="preserve"> 228 Cal</w:t>
+      </w:r>
+      <w:r>
+        <w:rPr>
+          <w:rFonts w:ascii="Times New Roman" w:hAnsi="Times New Roman" w:cs="Times New Roman"/>
+        </w:rPr>
+        <w:t xml:space="preserve"> </w:t>
+      </w:r>
+      <w:r>
+        <w:rPr>
+          <w:rFonts w:ascii="Times New Roman" w:hAnsi="Times New Roman" w:cs="Times New Roman"/>
+        </w:rPr>
+        <w:t>.App.</w:t>
+      </w:r>
+      <w:r>
+        <w:rPr>
+          <w:rFonts w:ascii="Times New Roman" w:hAnsi="Times New Roman" w:cs="Times New Roman"/>
+        </w:rPr>
+        <w:t xml:space="preserve"> </w:t>
+      </w:r>
+      <w:r>
+        <w:rPr>
+          <w:rFonts w:ascii="Times New Roman" w:hAnsi="Times New Roman" w:cs="Times New Roman"/>
+        </w:rPr>
+        <w:t>2d at 184. Moreover, i</w:t>
+      </w:r>
+      <w:r>
+        <w:rPr>
+          <w:rFonts w:ascii="Times New Roman" w:hAnsi="Times New Roman" w:cs="Times New Roman"/>
+        </w:rPr>
+        <w:t xml:space="preserve">nsurers have a duty to communicate all demands </w:t>
+      </w:r>
+      <w:proofErr w:type="gramStart"/>
+      <w:r>
+        <w:rPr>
+          <w:rFonts w:ascii="Times New Roman" w:hAnsi="Times New Roman" w:cs="Times New Roman"/>
+        </w:rPr>
+        <w:t>in excess of</w:t>
+      </w:r>
+      <w:proofErr w:type="gramEnd"/>
+      <w:r>
+        <w:rPr>
+          <w:rFonts w:ascii="Times New Roman" w:hAnsi="Times New Roman" w:cs="Times New Roman"/>
+        </w:rPr>
+        <w:t xml:space="preserve"> policy limits.</w:t>
+      </w:r>
+      <w:r>
+        <w:rPr>
+          <w:rFonts w:ascii="Times New Roman" w:hAnsi="Times New Roman" w:cs="Times New Roman"/>
+        </w:rPr>
+        <w:t xml:space="preserve"> </w:t>
+      </w:r>
+      <w:r>
+        <w:rPr>
+          <w:rFonts w:ascii="Times New Roman" w:hAnsi="Times New Roman" w:cs="Times New Roman"/>
+          <w:i/>
+          <w:iCs/>
+        </w:rPr>
         <w:t>Merritt v. Reserve Ins. Co,</w:t>
       </w:r>
       <w:r>
@@ -5237,7 +5526,21 @@
         <w:rPr>
           <w:rFonts w:ascii="Times New Roman" w:hAnsi="Times New Roman" w:cs="Times New Roman"/>
         </w:rPr>
-        <w:t xml:space="preserve">It is insufficient for you to merely inform your </w:t>
+        <w:t xml:space="preserve">It is insufficient for you </w:t>
+      </w:r>
+      <w:proofErr w:type="gramStart"/>
+      <w:r>
+        <w:rPr>
+          <w:rFonts w:ascii="Times New Roman" w:hAnsi="Times New Roman" w:cs="Times New Roman"/>
+        </w:rPr>
+        <w:t>to merely</w:t>
+      </w:r>
+      <w:proofErr w:type="gramEnd"/>
+      <w:r>
+        <w:rPr>
+          <w:rFonts w:ascii="Times New Roman" w:hAnsi="Times New Roman" w:cs="Times New Roman"/>
+        </w:rPr>
+        <w:t xml:space="preserve"> inform your </w:t>
       </w:r>
       <w:r>
         <w:rPr>
@@ -5340,7 +5643,7 @@
           <w:rFonts w:ascii="Times New Roman" w:hAnsi="Times New Roman" w:cs="Times New Roman"/>
           <w:highlight w:val="yellow"/>
         </w:rPr>
-        <w:t>INSURANCE_INIT</w:t>
+        <w:t>INSURANCE_INIT_OPINS</w:t>
       </w:r>
       <w:r>
         <w:rPr>
@@ -5383,7 +5686,7 @@
           <w:rFonts w:ascii="Times New Roman" w:eastAsia="Times New Roman" w:hAnsi="Times New Roman" w:cs="Times New Roman"/>
           <w:highlight w:val="yellow"/>
         </w:rPr>
-        <w:t>INSURANCE_NAME</w:t>
+        <w:t>OPINS</w:t>
       </w:r>
       <w:r>
         <w:rPr>
@@ -5443,7 +5746,25 @@
           <w:b/>
           <w:bCs/>
         </w:rPr>
-        <w:t xml:space="preserve">Therefore, request is separately hereby made to immediately direct and forward copies of this herein Time Sensitive Policy Limit Settlement Demand Offer, and all accompanying exhibits and documents, to the attention of: (1) Any and all </w:t>
+        <w:t xml:space="preserve">Therefore, </w:t>
+      </w:r>
+      <w:proofErr w:type="gramStart"/>
+      <w:r>
+        <w:rPr>
+          <w:rFonts w:ascii="Times New Roman" w:hAnsi="Times New Roman" w:cs="Times New Roman"/>
+          <w:b/>
+          <w:bCs/>
+        </w:rPr>
+        <w:t>request is separately</w:t>
+      </w:r>
+      <w:proofErr w:type="gramEnd"/>
+      <w:r>
+        <w:rPr>
+          <w:rFonts w:ascii="Times New Roman" w:hAnsi="Times New Roman" w:cs="Times New Roman"/>
+          <w:b/>
+          <w:bCs/>
+        </w:rPr>
+        <w:t xml:space="preserve"> hereby made to immediately direct and forward copies of this herein Time Sensitive Policy Limit Settlement Demand Offer, and all accompanying exhibits and documents, to the attention of: (1) Any and all </w:t>
       </w:r>
       <w:r>
         <w:rPr>
@@ -5452,7 +5773,7 @@
           <w:bCs/>
           <w:highlight w:val="yellow"/>
         </w:rPr>
-        <w:t>INSURANCE_NAME</w:t>
+        <w:t>OPINS</w:t>
       </w:r>
       <w:r>
         <w:rPr>
@@ -5538,7 +5859,7 @@
           <w:bCs/>
           <w:highlight w:val="yellow"/>
         </w:rPr>
-        <w:t>INSURANCE_NAME</w:t>
+        <w:t>OPINS</w:t>
       </w:r>
       <w:r>
         <w:rPr>
@@ -5562,7 +5883,25 @@
           <w:b/>
           <w:bCs/>
         </w:rPr>
-        <w:t xml:space="preserve"> this office with the contact information for your insured’s private counsel or attorneys.  </w:t>
+        <w:t xml:space="preserve"> this office with </w:t>
+      </w:r>
+      <w:proofErr w:type="gramStart"/>
+      <w:r>
+        <w:rPr>
+          <w:rFonts w:ascii="Times New Roman" w:hAnsi="Times New Roman" w:cs="Times New Roman"/>
+          <w:b/>
+          <w:bCs/>
+        </w:rPr>
+        <w:t>the contact</w:t>
+      </w:r>
+      <w:proofErr w:type="gramEnd"/>
+      <w:r>
+        <w:rPr>
+          <w:rFonts w:ascii="Times New Roman" w:hAnsi="Times New Roman" w:cs="Times New Roman"/>
+          <w:b/>
+          <w:bCs/>
+        </w:rPr>
+        <w:t xml:space="preserve"> information for your insured’s private counsel or attorneys.  </w:t>
       </w:r>
     </w:p>
     <w:p>
@@ -5658,7 +5997,21 @@
         <w:rPr>
           <w:rFonts w:ascii="Times New Roman" w:hAnsi="Times New Roman" w:cs="Times New Roman"/>
         </w:rPr>
-        <w:t>As previously mentioned, we hope that this matter can resolve without the necessity of expensive and protracted litigation. If you consider this settlement offer carefully, you will realize that this offer is not only fair, but equitable for all parties involved.</w:t>
+        <w:t xml:space="preserve">As previously mentioned, we hope that this matter can </w:t>
+      </w:r>
+      <w:proofErr w:type="gramStart"/>
+      <w:r>
+        <w:rPr>
+          <w:rFonts w:ascii="Times New Roman" w:hAnsi="Times New Roman" w:cs="Times New Roman"/>
+        </w:rPr>
+        <w:t>resolve</w:t>
+      </w:r>
+      <w:proofErr w:type="gramEnd"/>
+      <w:r>
+        <w:rPr>
+          <w:rFonts w:ascii="Times New Roman" w:hAnsi="Times New Roman" w:cs="Times New Roman"/>
+        </w:rPr>
+        <w:t xml:space="preserve"> without the necessity of expensive and protracted litigation. If you consider this settlement offer carefully, you will realize that this offer is not only fair, but equitable for all parties involved.</w:t>
       </w:r>
     </w:p>
     <w:p>
@@ -5706,19 +6059,60 @@
         <w:rPr>
           <w:rFonts w:ascii="Times New Roman" w:eastAsia="Times New Roman" w:hAnsi="Times New Roman" w:cs="Times New Roman"/>
         </w:rPr>
-        <w:t xml:space="preserve"> all the foregoing evidence, expecting that we will simply “go away,” this will not happen. The undersigned </w:t>
+        <w:t xml:space="preserve"> all the foregoing evidence, expecting that we will simply “go away,” this will not happen. The undersigned attorney has no problem with pursuing cases all the way through jury trial, for as long as it takes to achieve full, fair, and just recovery for </w:t>
       </w:r>
       <w:r>
         <w:rPr>
           <w:rFonts w:ascii="Times New Roman" w:eastAsia="Times New Roman" w:hAnsi="Times New Roman" w:cs="Times New Roman"/>
         </w:rPr>
-        <w:lastRenderedPageBreak/>
-        <w:t xml:space="preserve">attorney has no problem with pursuing cases all the way through jury trial, for as long as it takes to achieve full, fair, and just recovery for </w:t>
+        <w:t>h</w:t>
       </w:r>
       <w:r>
         <w:rPr>
           <w:rFonts w:ascii="Times New Roman" w:eastAsia="Times New Roman" w:hAnsi="Times New Roman" w:cs="Times New Roman"/>
         </w:rPr>
+        <w:t>er</w:t>
+      </w:r>
+      <w:r>
+        <w:rPr>
+          <w:rFonts w:ascii="Times New Roman" w:eastAsia="Times New Roman" w:hAnsi="Times New Roman" w:cs="Times New Roman"/>
+        </w:rPr>
+        <w:t xml:space="preserve"> clients, and has had no problems doing so for many years now. </w:t>
+      </w:r>
+    </w:p>
+    <w:p>
+      <w:pPr>
+        <w:tabs>
+          <w:tab w:val="left" w:pos="540"/>
+        </w:tabs>
+        <w:ind w:left="547"/>
+        <w:jc w:val="both"/>
+        <w:rPr>
+          <w:rFonts w:ascii="Times New Roman" w:eastAsia="Times New Roman" w:hAnsi="Times New Roman" w:cs="Times New Roman"/>
+        </w:rPr>
+      </w:pPr>
+    </w:p>
+    <w:p>
+      <w:pPr>
+        <w:tabs>
+          <w:tab w:val="left" w:pos="540"/>
+        </w:tabs>
+        <w:ind w:left="547"/>
+        <w:jc w:val="both"/>
+        <w:rPr>
+          <w:rFonts w:ascii="Times New Roman" w:eastAsia="Times New Roman" w:hAnsi="Times New Roman" w:cs="Times New Roman"/>
+        </w:rPr>
+      </w:pPr>
+      <w:r>
+        <w:rPr>
+          <w:rFonts w:ascii="Times New Roman" w:eastAsia="Times New Roman" w:hAnsi="Times New Roman" w:cs="Times New Roman"/>
+        </w:rPr>
+        <w:t xml:space="preserve">Plainly put, the undersigned has no intention of going away for an insulting settlement amount, and still believes the title of “attorney” means something: being willing to fight through the entire process to get the result to which </w:t>
+      </w:r>
+      <w:r>
+        <w:rPr>
+          <w:rFonts w:ascii="Times New Roman" w:eastAsia="Times New Roman" w:hAnsi="Times New Roman" w:cs="Times New Roman"/>
+        </w:rPr>
         <w:t>h</w:t>
       </w:r>
       <w:r>
@@ -5731,8 +6125,19 @@
         <w:rPr>
           <w:rFonts w:ascii="Times New Roman" w:eastAsia="Times New Roman" w:hAnsi="Times New Roman" w:cs="Times New Roman"/>
         </w:rPr>
-        <w:t xml:space="preserve"> clients, and has had no problems doing so for many years now. </w:t>
-      </w:r>
+        <w:t xml:space="preserve"> client is justly entitled. This firm does not do a “volume” practice; we do not amass hundreds of cases, and seek quick turnovers, dropping cases that seem like they will be “long” or “difficult.” Your offers should be made accordingly.</w:t>
+      </w:r>
+    </w:p>
+    <w:p>
+      <w:pPr>
+        <w:tabs>
+          <w:tab w:val="left" w:pos="540"/>
+        </w:tabs>
+        <w:jc w:val="both"/>
+        <w:rPr>
+          <w:rFonts w:ascii="Times New Roman" w:eastAsia="Times New Roman" w:hAnsi="Times New Roman" w:cs="Times New Roman"/>
+        </w:rPr>
+      </w:pPr>
     </w:p>
     <w:p>
       <w:pPr>
@@ -5742,9 +6147,95 @@
         <w:ind w:left="547"/>
         <w:jc w:val="both"/>
         <w:rPr>
-          <w:rFonts w:ascii="Times New Roman" w:eastAsia="Times New Roman" w:hAnsi="Times New Roman" w:cs="Times New Roman"/>
-        </w:rPr>
-      </w:pPr>
+          <w:rFonts w:ascii="Times New Roman" w:hAnsi="Times New Roman" w:cs="Times New Roman"/>
+        </w:rPr>
+      </w:pPr>
+      <w:r>
+        <w:rPr>
+          <w:rFonts w:ascii="Times New Roman" w:hAnsi="Times New Roman" w:cs="Times New Roman"/>
+        </w:rPr>
+        <w:t>The liability damages are now known to you. I have enclosed herewith copies of all known records, documentation</w:t>
+      </w:r>
+      <w:r>
+        <w:rPr>
+          <w:rFonts w:ascii="Times New Roman" w:hAnsi="Times New Roman" w:cs="Times New Roman"/>
+        </w:rPr>
+        <w:t>,</w:t>
+      </w:r>
+      <w:r>
+        <w:rPr>
+          <w:rFonts w:ascii="Times New Roman" w:hAnsi="Times New Roman" w:cs="Times New Roman"/>
+        </w:rPr>
+        <w:t xml:space="preserve"> and information that you will need </w:t>
+      </w:r>
+      <w:proofErr w:type="gramStart"/>
+      <w:r>
+        <w:rPr>
+          <w:rFonts w:ascii="Times New Roman" w:hAnsi="Times New Roman" w:cs="Times New Roman"/>
+        </w:rPr>
+        <w:t>for evaluating</w:t>
+      </w:r>
+      <w:proofErr w:type="gramEnd"/>
+      <w:r>
+        <w:rPr>
+          <w:rFonts w:ascii="Times New Roman" w:hAnsi="Times New Roman" w:cs="Times New Roman"/>
+        </w:rPr>
+        <w:t xml:space="preserve"> this claim. The </w:t>
+      </w:r>
+      <w:proofErr w:type="gramStart"/>
+      <w:r>
+        <w:rPr>
+          <w:rFonts w:ascii="Times New Roman" w:hAnsi="Times New Roman" w:cs="Times New Roman"/>
+        </w:rPr>
+        <w:t>damages</w:t>
+      </w:r>
+      <w:proofErr w:type="gramEnd"/>
+      <w:r>
+        <w:rPr>
+          <w:rFonts w:ascii="Times New Roman" w:hAnsi="Times New Roman" w:cs="Times New Roman"/>
+        </w:rPr>
+        <w:t xml:space="preserve"> sustained by our client far exceed the policy carried by your insured. We therefore believe that you </w:t>
+      </w:r>
+      <w:proofErr w:type="gramStart"/>
+      <w:r>
+        <w:rPr>
+          <w:rFonts w:ascii="Times New Roman" w:hAnsi="Times New Roman" w:cs="Times New Roman"/>
+        </w:rPr>
+        <w:t xml:space="preserve">are </w:t>
+      </w:r>
+      <w:r>
+        <w:rPr>
+          <w:rFonts w:ascii="Times New Roman" w:hAnsi="Times New Roman" w:cs="Times New Roman"/>
+        </w:rPr>
+        <w:t>able</w:t>
+      </w:r>
+      <w:r>
+        <w:rPr>
+          <w:rFonts w:ascii="Times New Roman" w:hAnsi="Times New Roman" w:cs="Times New Roman"/>
+        </w:rPr>
+        <w:t xml:space="preserve"> to</w:t>
+      </w:r>
+      <w:proofErr w:type="gramEnd"/>
+      <w:r>
+        <w:rPr>
+          <w:rFonts w:ascii="Times New Roman" w:hAnsi="Times New Roman" w:cs="Times New Roman"/>
+        </w:rPr>
+        <w:t xml:space="preserve"> act promptly upon this demand and tender the full policy limits </w:t>
+      </w:r>
+      <w:proofErr w:type="gramStart"/>
+      <w:r>
+        <w:rPr>
+          <w:rFonts w:ascii="Times New Roman" w:hAnsi="Times New Roman" w:cs="Times New Roman"/>
+        </w:rPr>
+        <w:t>carried</w:t>
+      </w:r>
+      <w:proofErr w:type="gramEnd"/>
+      <w:r>
+        <w:rPr>
+          <w:rFonts w:ascii="Times New Roman" w:hAnsi="Times New Roman" w:cs="Times New Roman"/>
+        </w:rPr>
+        <w:t xml:space="preserve"> by your insured. </w:t>
+      </w:r>
     </w:p>
     <w:p>
       <w:pPr>
@@ -5754,42 +6245,7 @@
         <w:ind w:left="547"/>
         <w:jc w:val="both"/>
         <w:rPr>
-          <w:rFonts w:ascii="Times New Roman" w:eastAsia="Times New Roman" w:hAnsi="Times New Roman" w:cs="Times New Roman"/>
-        </w:rPr>
-      </w:pPr>
-      <w:r>
-        <w:rPr>
-          <w:rFonts w:ascii="Times New Roman" w:eastAsia="Times New Roman" w:hAnsi="Times New Roman" w:cs="Times New Roman"/>
-        </w:rPr>
-        <w:t xml:space="preserve">Plainly put, the undersigned has no intention of going away for an insulting settlement amount, and still believes the title of “attorney” means something: being willing to fight through the entire process to get the result to which </w:t>
-      </w:r>
-      <w:r>
-        <w:rPr>
-          <w:rFonts w:ascii="Times New Roman" w:eastAsia="Times New Roman" w:hAnsi="Times New Roman" w:cs="Times New Roman"/>
-        </w:rPr>
-        <w:t>h</w:t>
-      </w:r>
-      <w:r>
-        <w:rPr>
-          <w:rFonts w:ascii="Times New Roman" w:eastAsia="Times New Roman" w:hAnsi="Times New Roman" w:cs="Times New Roman"/>
-        </w:rPr>
-        <w:t>er</w:t>
-      </w:r>
-      <w:r>
-        <w:rPr>
-          <w:rFonts w:ascii="Times New Roman" w:eastAsia="Times New Roman" w:hAnsi="Times New Roman" w:cs="Times New Roman"/>
-        </w:rPr>
-        <w:t xml:space="preserve"> client is justly entitled. This firm does not do a “volume” practice; we do not amass hundreds of cases, and seek quick turnovers, dropping cases that seem like they will be “long” or “difficult.” Your offers should be made accordingly.</w:t>
-      </w:r>
-    </w:p>
-    <w:p>
-      <w:pPr>
-        <w:tabs>
-          <w:tab w:val="left" w:pos="540"/>
-        </w:tabs>
-        <w:jc w:val="both"/>
-        <w:rPr>
-          <w:rFonts w:ascii="Times New Roman" w:eastAsia="Times New Roman" w:hAnsi="Times New Roman" w:cs="Times New Roman"/>
+          <w:rFonts w:ascii="Times New Roman" w:hAnsi="Times New Roman" w:cs="Times New Roman"/>
         </w:rPr>
       </w:pPr>
     </w:p>
@@ -5808,7 +6264,84 @@
         <w:rPr>
           <w:rFonts w:ascii="Times New Roman" w:hAnsi="Times New Roman" w:cs="Times New Roman"/>
         </w:rPr>
-        <w:t>The liability damages are now known to you. I have enclosed herewith copies of all known records, documentation</w:t>
+        <w:t xml:space="preserve">While this correspondence is subject to </w:t>
+      </w:r>
+      <w:r>
+        <w:rPr>
+          <w:rFonts w:ascii="Times New Roman" w:hAnsi="Times New Roman" w:cs="Times New Roman"/>
+          <w:i/>
+        </w:rPr>
+        <w:t>Evidence Code</w:t>
+      </w:r>
+      <w:r>
+        <w:rPr>
+          <w:rFonts w:ascii="Times New Roman" w:hAnsi="Times New Roman" w:cs="Times New Roman"/>
+        </w:rPr>
+        <w:t xml:space="preserve"> Section 1152, nothing contained herein shall be deemed in any manner to be and admission by, or full explication of any facts or a waiver of our client(s)’ rights or remedies which may be or become available as a result of actions or omissions with respect to the subject matter stated herein or otherwise, all of which rights and remedies, at law, equity and/or otherwise, are specifically hereby reserved. Moreover, nothing in this letter shall be construed as any kind of threat by anyone as we are merely asserting what we believe to be our civil legal remedies.</w:t>
+      </w:r>
+    </w:p>
+    <w:p>
+      <w:pPr>
+        <w:tabs>
+          <w:tab w:val="left" w:pos="540"/>
+        </w:tabs>
+        <w:ind w:left="547"/>
+        <w:jc w:val="both"/>
+        <w:rPr>
+          <w:rFonts w:ascii="Times New Roman" w:hAnsi="Times New Roman" w:cs="Times New Roman"/>
+        </w:rPr>
+      </w:pPr>
+    </w:p>
+    <w:p>
+      <w:pPr>
+        <w:tabs>
+          <w:tab w:val="left" w:pos="540"/>
+        </w:tabs>
+        <w:ind w:left="547"/>
+        <w:jc w:val="both"/>
+        <w:rPr>
+          <w:rFonts w:ascii="Times New Roman" w:hAnsi="Times New Roman" w:cs="Times New Roman"/>
+          <w:color w:val="1F497D"/>
+        </w:rPr>
+      </w:pPr>
+      <w:r>
+        <w:rPr>
+          <w:rFonts w:ascii="Times New Roman" w:hAnsi="Times New Roman" w:cs="Times New Roman"/>
+        </w:rPr>
+        <w:t xml:space="preserve">Lastly, please be advised that this letter shall be deemed admissible as evidence of notice in the file of your insured of </w:t>
+      </w:r>
+      <w:r>
+        <w:rPr>
+          <w:rFonts w:ascii="Times New Roman" w:hAnsi="Times New Roman" w:cs="Times New Roman"/>
+          <w:highlight w:val="yellow"/>
+        </w:rPr>
+        <w:t>OPINS</w:t>
+      </w:r>
+      <w:r>
+        <w:rPr>
+          <w:rFonts w:ascii="Times New Roman" w:hAnsi="Times New Roman" w:cs="Times New Roman"/>
+          <w:highlight w:val="yellow"/>
+        </w:rPr>
+        <w:t>’s</w:t>
+      </w:r>
+      <w:r>
+        <w:rPr>
+          <w:rFonts w:ascii="Times New Roman" w:hAnsi="Times New Roman" w:cs="Times New Roman"/>
+        </w:rPr>
+        <w:t xml:space="preserve"> </w:t>
+      </w:r>
+      <w:r>
+        <w:rPr>
+          <w:rFonts w:ascii="Times New Roman" w:hAnsi="Times New Roman" w:cs="Times New Roman"/>
+        </w:rPr>
+        <w:t xml:space="preserve">potential exposure from this loss in a prospective bad faith action against </w:t>
+      </w:r>
+      <w:r>
+        <w:rPr>
+          <w:rFonts w:ascii="Times New Roman" w:hAnsi="Times New Roman" w:cs="Times New Roman"/>
+          <w:highlight w:val="yellow"/>
+        </w:rPr>
+        <w:t>OPINS</w:t>
       </w:r>
       <w:r>
         <w:rPr>
@@ -5820,20 +6353,19 @@
         <w:rPr>
           <w:rFonts w:ascii="Times New Roman" w:hAnsi="Times New Roman" w:cs="Times New Roman"/>
         </w:rPr>
-        <w:t xml:space="preserve"> and information that you will need for evaluating this claim. The damages sustained by our client far exceed the policy carried by your insured. We therefore believe that you are </w:t>
-      </w:r>
-      <w:r>
-        <w:rPr>
-          <w:rFonts w:ascii="Times New Roman" w:hAnsi="Times New Roman" w:cs="Times New Roman"/>
-        </w:rPr>
-        <w:t>able</w:t>
-      </w:r>
-      <w:r>
-        <w:rPr>
-          <w:rFonts w:ascii="Times New Roman" w:hAnsi="Times New Roman" w:cs="Times New Roman"/>
-        </w:rPr>
-        <w:t xml:space="preserve"> to act promptly upon this demand and tender the full policy limits carried by your insured. </w:t>
-      </w:r>
+        <w:t xml:space="preserve"> if necessary.</w:t>
+      </w:r>
+    </w:p>
+    <w:p>
+      <w:pPr>
+        <w:tabs>
+          <w:tab w:val="left" w:pos="540"/>
+        </w:tabs>
+        <w:jc w:val="both"/>
+        <w:rPr>
+          <w:rFonts w:ascii="Times New Roman" w:hAnsi="Times New Roman" w:cs="Times New Roman"/>
+        </w:rPr>
+      </w:pPr>
     </w:p>
     <w:p>
       <w:pPr>
@@ -5846,6 +6378,26 @@
           <w:rFonts w:ascii="Times New Roman" w:hAnsi="Times New Roman" w:cs="Times New Roman"/>
         </w:rPr>
       </w:pPr>
+      <w:r>
+        <w:rPr>
+          <w:rFonts w:ascii="Times New Roman" w:hAnsi="Times New Roman" w:cs="Times New Roman"/>
+        </w:rPr>
+        <w:t xml:space="preserve">In the spirit of cooperation and in further attempts to resolve these issues informally and amicably, please feel free </w:t>
+      </w:r>
+      <w:proofErr w:type="gramStart"/>
+      <w:r>
+        <w:rPr>
+          <w:rFonts w:ascii="Times New Roman" w:hAnsi="Times New Roman" w:cs="Times New Roman"/>
+        </w:rPr>
+        <w:t>contact</w:t>
+      </w:r>
+      <w:proofErr w:type="gramEnd"/>
+      <w:r>
+        <w:rPr>
+          <w:rFonts w:ascii="Times New Roman" w:hAnsi="Times New Roman" w:cs="Times New Roman"/>
+        </w:rPr>
+        <w:t xml:space="preserve"> the undersigned upon receipt of this letter so that we may discuss the issues contained herein on or before the expiration of this settlement demand. </w:t>
+      </w:r>
     </w:p>
     <w:p>
       <w:pPr>
@@ -5858,25 +6410,6 @@
           <w:rFonts w:ascii="Times New Roman" w:hAnsi="Times New Roman" w:cs="Times New Roman"/>
         </w:rPr>
       </w:pPr>
-      <w:r>
-        <w:rPr>
-          <w:rFonts w:ascii="Times New Roman" w:hAnsi="Times New Roman" w:cs="Times New Roman"/>
-        </w:rPr>
-        <w:t xml:space="preserve">While this correspondence is subject to </w:t>
-      </w:r>
-      <w:r>
-        <w:rPr>
-          <w:rFonts w:ascii="Times New Roman" w:hAnsi="Times New Roman" w:cs="Times New Roman"/>
-          <w:i/>
-        </w:rPr>
-        <w:t>Evidence Code</w:t>
-      </w:r>
-      <w:r>
-        <w:rPr>
-          <w:rFonts w:ascii="Times New Roman" w:hAnsi="Times New Roman" w:cs="Times New Roman"/>
-        </w:rPr>
-        <w:t xml:space="preserve"> Section 1152, nothing contained herein shall be deemed in any manner to be and admission by, or full explication of any facts or a waiver of our client(s)’ rights or remedies which may be or become available as a result of actions or omissions with respect to the subject matter stated herein or otherwise, all of which rights and remedies, at law, equity and/or otherwise, are specifically hereby reserved. Moreover, nothing in this letter shall be construed as any kind of threat by anyone as we are merely asserting what we believe to be our civil legal remedies.</w:t>
-      </w:r>
     </w:p>
     <w:p>
       <w:pPr>
@@ -5889,128 +6422,25 @@
           <w:rFonts w:ascii="Times New Roman" w:hAnsi="Times New Roman" w:cs="Times New Roman"/>
         </w:rPr>
       </w:pPr>
-    </w:p>
-    <w:p>
-      <w:pPr>
-        <w:tabs>
-          <w:tab w:val="left" w:pos="540"/>
-        </w:tabs>
-        <w:ind w:left="547"/>
-        <w:jc w:val="both"/>
-        <w:rPr>
-          <w:rFonts w:ascii="Times New Roman" w:hAnsi="Times New Roman" w:cs="Times New Roman"/>
-          <w:color w:val="1F497D"/>
-        </w:rPr>
-      </w:pPr>
-      <w:r>
-        <w:rPr>
-          <w:rFonts w:ascii="Times New Roman" w:hAnsi="Times New Roman" w:cs="Times New Roman"/>
-        </w:rPr>
-        <w:t xml:space="preserve">Lastly, please be advised that this letter shall be deemed admissible as evidence of notice in the file of your insured of </w:t>
-      </w:r>
-      <w:r>
-        <w:rPr>
-          <w:rFonts w:ascii="Times New Roman" w:hAnsi="Times New Roman" w:cs="Times New Roman"/>
-          <w:highlight w:val="yellow"/>
-        </w:rPr>
-        <w:t>INSURANCE_NAME</w:t>
-      </w:r>
-      <w:r>
-        <w:rPr>
-          <w:rFonts w:ascii="Times New Roman" w:hAnsi="Times New Roman" w:cs="Times New Roman"/>
-          <w:highlight w:val="yellow"/>
-        </w:rPr>
-        <w:t>’s</w:t>
-      </w:r>
-      <w:r>
-        <w:rPr>
-          <w:rFonts w:ascii="Times New Roman" w:hAnsi="Times New Roman" w:cs="Times New Roman"/>
-        </w:rPr>
-        <w:t xml:space="preserve"> </w:t>
-      </w:r>
-      <w:r>
-        <w:rPr>
-          <w:rFonts w:ascii="Times New Roman" w:hAnsi="Times New Roman" w:cs="Times New Roman"/>
-        </w:rPr>
-        <w:t xml:space="preserve">potential exposure from this loss in a prospective bad faith action against </w:t>
-      </w:r>
-      <w:r>
-        <w:rPr>
-          <w:rFonts w:ascii="Times New Roman" w:hAnsi="Times New Roman" w:cs="Times New Roman"/>
-          <w:highlight w:val="yellow"/>
-        </w:rPr>
-        <w:t>INSURANCE_NAME</w:t>
-      </w:r>
-      <w:r>
-        <w:rPr>
-          <w:rFonts w:ascii="Times New Roman" w:hAnsi="Times New Roman" w:cs="Times New Roman"/>
-        </w:rPr>
-        <w:t>,</w:t>
-      </w:r>
-      <w:r>
-        <w:rPr>
-          <w:rFonts w:ascii="Times New Roman" w:hAnsi="Times New Roman" w:cs="Times New Roman"/>
-        </w:rPr>
-        <w:t xml:space="preserve"> if necessary.</w:t>
-      </w:r>
-    </w:p>
-    <w:p>
-      <w:pPr>
-        <w:tabs>
-          <w:tab w:val="left" w:pos="540"/>
-        </w:tabs>
-        <w:jc w:val="both"/>
-        <w:rPr>
-          <w:rFonts w:ascii="Times New Roman" w:hAnsi="Times New Roman" w:cs="Times New Roman"/>
-        </w:rPr>
-      </w:pPr>
-    </w:p>
-    <w:p>
-      <w:pPr>
-        <w:tabs>
-          <w:tab w:val="left" w:pos="540"/>
-        </w:tabs>
-        <w:ind w:left="547"/>
-        <w:jc w:val="both"/>
-        <w:rPr>
-          <w:rFonts w:ascii="Times New Roman" w:hAnsi="Times New Roman" w:cs="Times New Roman"/>
-        </w:rPr>
-      </w:pPr>
-      <w:r>
-        <w:rPr>
-          <w:rFonts w:ascii="Times New Roman" w:hAnsi="Times New Roman" w:cs="Times New Roman"/>
-        </w:rPr>
-        <w:t xml:space="preserve">In the spirit of cooperation and in further attempts to resolve these issues informally and amicably, please feel free contact the undersigned upon receipt of this letter so that we may discuss the issues contained herein on or before the expiration of this settlement demand. </w:t>
-      </w:r>
-    </w:p>
-    <w:p>
-      <w:pPr>
-        <w:tabs>
-          <w:tab w:val="left" w:pos="540"/>
-        </w:tabs>
-        <w:ind w:left="547"/>
-        <w:jc w:val="both"/>
-        <w:rPr>
-          <w:rFonts w:ascii="Times New Roman" w:hAnsi="Times New Roman" w:cs="Times New Roman"/>
-        </w:rPr>
-      </w:pPr>
-    </w:p>
-    <w:p>
-      <w:pPr>
-        <w:tabs>
-          <w:tab w:val="left" w:pos="540"/>
-        </w:tabs>
-        <w:ind w:left="547"/>
-        <w:jc w:val="both"/>
-        <w:rPr>
-          <w:rFonts w:ascii="Times New Roman" w:hAnsi="Times New Roman" w:cs="Times New Roman"/>
-        </w:rPr>
-      </w:pPr>
-      <w:r>
-        <w:rPr>
-          <w:rFonts w:ascii="Times New Roman" w:hAnsi="Times New Roman" w:cs="Times New Roman"/>
-        </w:rPr>
-        <w:t xml:space="preserve">Nevertheless, please be advised that our demand to settle the above referenced claim will expire after </w:t>
+      <w:r>
+        <w:rPr>
+          <w:rFonts w:ascii="Times New Roman" w:hAnsi="Times New Roman" w:cs="Times New Roman"/>
+        </w:rPr>
+        <w:t xml:space="preserve">Nevertheless, please be advised that our demand to settle the </w:t>
+      </w:r>
+      <w:proofErr w:type="gramStart"/>
+      <w:r>
+        <w:rPr>
+          <w:rFonts w:ascii="Times New Roman" w:hAnsi="Times New Roman" w:cs="Times New Roman"/>
+        </w:rPr>
+        <w:t>above referenced</w:t>
+      </w:r>
+      <w:proofErr w:type="gramEnd"/>
+      <w:r>
+        <w:rPr>
+          <w:rFonts w:ascii="Times New Roman" w:hAnsi="Times New Roman" w:cs="Times New Roman"/>
+        </w:rPr>
+        <w:t xml:space="preserve"> claim will expire after </w:t>
       </w:r>
       <w:r>
         <w:rPr>
@@ -6209,7 +6639,6 @@
         <w:rPr>
           <w:rFonts w:ascii="Times New Roman" w:hAnsi="Times New Roman"/>
         </w:rPr>
-        <w:lastRenderedPageBreak/>
         <w:tab/>
       </w:r>
       <w:r>
@@ -6390,6 +6819,7 @@
           <w:szCs w:val="16"/>
         </w:rPr>
       </w:pPr>
+      <w:proofErr w:type="gramStart"/>
       <w:r>
         <w:rPr>
           <w:rFonts w:ascii="Times New Roman" w:hAnsi="Times New Roman"/>
@@ -6406,6 +6836,7 @@
         </w:rPr>
         <w:t>./</w:t>
       </w:r>
+      <w:proofErr w:type="gramEnd"/>
       <w:r>
         <w:rPr>
           <w:rFonts w:ascii="Times New Roman" w:hAnsi="Times New Roman"/>
@@ -6510,7 +6941,7 @@
 </file>
 
 <file path=word/endnotes.xml><?xml version="1.0" encoding="utf-8"?>
-<w:endnotes xmlns:wpc="http://schemas.microsoft.com/office/word/2010/wordprocessingCanvas" xmlns:cx="http://schemas.microsoft.com/office/drawing/2014/chartex" xmlns:cx1="http://schemas.microsoft.com/office/drawing/2015/9/8/chartex" xmlns:cx2="http://schemas.microsoft.com/office/drawing/2015/10/21/chartex" xmlns:cx3="http://schemas.microsoft.com/office/drawing/2016/5/9/chartex" xmlns:cx4="http://schemas.microsoft.com/office/drawing/2016/5/10/chartex" xmlns:cx5="http://schemas.microsoft.com/office/drawing/2016/5/11/chartex" xmlns:cx6="http://schemas.microsoft.com/office/drawing/2016/5/12/chartex" xmlns:cx7="http://schemas.microsoft.com/office/drawing/2016/5/13/chartex" xmlns:cx8="http://schemas.microsoft.com/office/drawing/2016/5/14/chartex" xmlns:mc="http://schemas.openxmlformats.org/markup-compatibility/2006" xmlns:aink="http://schemas.microsoft.com/office/drawing/2016/ink" xmlns:am3d="http://schemas.microsoft.com/office/drawing/2017/model3d" xmlns:o="urn:schemas-microsoft-com:office:office" xmlns:oel="http://schemas.microsoft.com/office/2019/extlst" xmlns:r="http://schemas.openxmlformats.org/officeDocument/2006/relationships" xmlns:m="http://schemas.openxmlformats.org/officeDocument/2006/math" xmlns:v="urn:schemas-microsoft-com:vml" xmlns:wp14="http://schemas.microsoft.com/office/word/2010/wordprocessingDrawing" xmlns:wp="http://schemas.openxmlformats.org/drawingml/2006/wordprocessingDrawing" xmlns:w10="urn:schemas-microsoft-com:office:word" xmlns:w="http://schemas.openxmlformats.org/wordprocessingml/2006/main" xmlns:w14="http://schemas.microsoft.com/office/word/2010/wordml" xmlns:w15="http://schemas.microsoft.com/office/word/2012/wordml" xmlns:w16cex="http://schemas.microsoft.com/office/word/2018/wordml/cex" xmlns:w16cid="http://schemas.microsoft.com/office/word/2016/wordml/cid" xmlns:w16="http://schemas.microsoft.com/office/word/2018/wordml" xmlns:w16du="http://schemas.microsoft.com/office/word/2023/wordml/word16du" xmlns:w16sdtdh="http://schemas.microsoft.com/office/word/2020/wordml/sdtdatahash" xmlns:w16se="http://schemas.microsoft.com/office/word/2015/wordml/symex" xmlns:wpg="http://schemas.microsoft.com/office/word/2010/wordprocessingGroup" xmlns:wpi="http://schemas.microsoft.com/office/word/2010/wordprocessingInk" xmlns:wne="http://schemas.microsoft.com/office/word/2006/wordml" xmlns:wps="http://schemas.microsoft.com/office/word/2010/wordprocessingShape" mc:Ignorable="w14 w15 w16se w16cid w16 w16cex w16sdtdh w16du wp14">
+<w:endnotes xmlns:wpc="http://schemas.microsoft.com/office/word/2010/wordprocessingCanvas" xmlns:cx="http://schemas.microsoft.com/office/drawing/2014/chartex" xmlns:cx1="http://schemas.microsoft.com/office/drawing/2015/9/8/chartex" xmlns:cx2="http://schemas.microsoft.com/office/drawing/2015/10/21/chartex" xmlns:cx3="http://schemas.microsoft.com/office/drawing/2016/5/9/chartex" xmlns:cx4="http://schemas.microsoft.com/office/drawing/2016/5/10/chartex" xmlns:cx5="http://schemas.microsoft.com/office/drawing/2016/5/11/chartex" xmlns:cx6="http://schemas.microsoft.com/office/drawing/2016/5/12/chartex" xmlns:cx7="http://schemas.microsoft.com/office/drawing/2016/5/13/chartex" xmlns:cx8="http://schemas.microsoft.com/office/drawing/2016/5/14/chartex" xmlns:mc="http://schemas.openxmlformats.org/markup-compatibility/2006" xmlns:aink="http://schemas.microsoft.com/office/drawing/2016/ink" xmlns:am3d="http://schemas.microsoft.com/office/drawing/2017/model3d" xmlns:o="urn:schemas-microsoft-com:office:office" xmlns:oel="http://schemas.microsoft.com/office/2019/extlst" xmlns:r="http://schemas.openxmlformats.org/officeDocument/2006/relationships" xmlns:m="http://schemas.openxmlformats.org/officeDocument/2006/math" xmlns:v="urn:schemas-microsoft-com:vml" xmlns:wp14="http://schemas.microsoft.com/office/word/2010/wordprocessingDrawing" xmlns:wp="http://schemas.openxmlformats.org/drawingml/2006/wordprocessingDrawing" xmlns:w10="urn:schemas-microsoft-com:office:word" xmlns:w="http://schemas.openxmlformats.org/wordprocessingml/2006/main" xmlns:w14="http://schemas.microsoft.com/office/word/2010/wordml" xmlns:w15="http://schemas.microsoft.com/office/word/2012/wordml" xmlns:w16cex="http://schemas.microsoft.com/office/word/2018/wordml/cex" xmlns:w16cid="http://schemas.microsoft.com/office/word/2016/wordml/cid" xmlns:w16="http://schemas.microsoft.com/office/word/2018/wordml" xmlns:w16du="http://schemas.microsoft.com/office/word/2023/wordml/word16du" xmlns:w16sdtdh="http://schemas.microsoft.com/office/word/2020/wordml/sdtdatahash" xmlns:w16sdtfl="http://schemas.microsoft.com/office/word/2024/wordml/sdtformatlock" xmlns:w16se="http://schemas.microsoft.com/office/word/2015/wordml/symex" xmlns:wpg="http://schemas.microsoft.com/office/word/2010/wordprocessingGroup" xmlns:wpi="http://schemas.microsoft.com/office/word/2010/wordprocessingInk" xmlns:wne="http://schemas.microsoft.com/office/word/2006/wordml" xmlns:wps="http://schemas.microsoft.com/office/word/2010/wordprocessingShape" mc:Ignorable="w14 w15 w16se w16cid w16 w16cex w16sdtdh w16sdtfl w16du wp14">
   <w:endnote w:type="separator" w:id="-1">
     <w:p>
       <w:r>
@@ -6529,7 +6960,7 @@
 </file>
 
 <file path=word/footer1.xml><?xml version="1.0" encoding="utf-8"?>
-<w:ftr xmlns:wpc="http://schemas.microsoft.com/office/word/2010/wordprocessingCanvas" xmlns:cx="http://schemas.microsoft.com/office/drawing/2014/chartex" xmlns:cx1="http://schemas.microsoft.com/office/drawing/2015/9/8/chartex" xmlns:cx2="http://schemas.microsoft.com/office/drawing/2015/10/21/chartex" xmlns:cx3="http://schemas.microsoft.com/office/drawing/2016/5/9/chartex" xmlns:cx4="http://schemas.microsoft.com/office/drawing/2016/5/10/chartex" xmlns:cx5="http://schemas.microsoft.com/office/drawing/2016/5/11/chartex" xmlns:cx6="http://schemas.microsoft.com/office/drawing/2016/5/12/chartex" xmlns:cx7="http://schemas.microsoft.com/office/drawing/2016/5/13/chartex" xmlns:cx8="http://schemas.microsoft.com/office/drawing/2016/5/14/chartex" xmlns:mc="http://schemas.openxmlformats.org/markup-compatibility/2006" xmlns:aink="http://schemas.microsoft.com/office/drawing/2016/ink" xmlns:am3d="http://schemas.microsoft.com/office/drawing/2017/model3d" xmlns:o="urn:schemas-microsoft-com:office:office" xmlns:oel="http://schemas.microsoft.com/office/2019/extlst" xmlns:r="http://schemas.openxmlformats.org/officeDocument/2006/relationships" xmlns:m="http://schemas.openxmlformats.org/officeDocument/2006/math" xmlns:v="urn:schemas-microsoft-com:vml" xmlns:wp14="http://schemas.microsoft.com/office/word/2010/wordprocessingDrawing" xmlns:wp="http://schemas.openxmlformats.org/drawingml/2006/wordprocessingDrawing" xmlns:w10="urn:schemas-microsoft-com:office:word" xmlns:w="http://schemas.openxmlformats.org/wordprocessingml/2006/main" xmlns:w14="http://schemas.microsoft.com/office/word/2010/wordml" xmlns:w15="http://schemas.microsoft.com/office/word/2012/wordml" xmlns:w16cex="http://schemas.microsoft.com/office/word/2018/wordml/cex" xmlns:w16cid="http://schemas.microsoft.com/office/word/2016/wordml/cid" xmlns:w16="http://schemas.microsoft.com/office/word/2018/wordml" xmlns:w16du="http://schemas.microsoft.com/office/word/2023/wordml/word16du" xmlns:w16sdtdh="http://schemas.microsoft.com/office/word/2020/wordml/sdtdatahash" xmlns:w16se="http://schemas.microsoft.com/office/word/2015/wordml/symex" xmlns:wpg="http://schemas.microsoft.com/office/word/2010/wordprocessingGroup" xmlns:wpi="http://schemas.microsoft.com/office/word/2010/wordprocessingInk" xmlns:wne="http://schemas.microsoft.com/office/word/2006/wordml" xmlns:wps="http://schemas.microsoft.com/office/word/2010/wordprocessingShape" mc:Ignorable="w14 w15 w16se w16cid w16 w16cex w16sdtdh w16du wp14">
+<w:ftr xmlns:wpc="http://schemas.microsoft.com/office/word/2010/wordprocessingCanvas" xmlns:cx="http://schemas.microsoft.com/office/drawing/2014/chartex" xmlns:cx1="http://schemas.microsoft.com/office/drawing/2015/9/8/chartex" xmlns:cx2="http://schemas.microsoft.com/office/drawing/2015/10/21/chartex" xmlns:cx3="http://schemas.microsoft.com/office/drawing/2016/5/9/chartex" xmlns:cx4="http://schemas.microsoft.com/office/drawing/2016/5/10/chartex" xmlns:cx5="http://schemas.microsoft.com/office/drawing/2016/5/11/chartex" xmlns:cx6="http://schemas.microsoft.com/office/drawing/2016/5/12/chartex" xmlns:cx7="http://schemas.microsoft.com/office/drawing/2016/5/13/chartex" xmlns:cx8="http://schemas.microsoft.com/office/drawing/2016/5/14/chartex" xmlns:mc="http://schemas.openxmlformats.org/markup-compatibility/2006" xmlns:aink="http://schemas.microsoft.com/office/drawing/2016/ink" xmlns:am3d="http://schemas.microsoft.com/office/drawing/2017/model3d" xmlns:o="urn:schemas-microsoft-com:office:office" xmlns:oel="http://schemas.microsoft.com/office/2019/extlst" xmlns:r="http://schemas.openxmlformats.org/officeDocument/2006/relationships" xmlns:m="http://schemas.openxmlformats.org/officeDocument/2006/math" xmlns:v="urn:schemas-microsoft-com:vml" xmlns:wp14="http://schemas.microsoft.com/office/word/2010/wordprocessingDrawing" xmlns:wp="http://schemas.openxmlformats.org/drawingml/2006/wordprocessingDrawing" xmlns:w10="urn:schemas-microsoft-com:office:word" xmlns:w="http://schemas.openxmlformats.org/wordprocessingml/2006/main" xmlns:w14="http://schemas.microsoft.com/office/word/2010/wordml" xmlns:w15="http://schemas.microsoft.com/office/word/2012/wordml" xmlns:w16cex="http://schemas.microsoft.com/office/word/2018/wordml/cex" xmlns:w16cid="http://schemas.microsoft.com/office/word/2016/wordml/cid" xmlns:w16="http://schemas.microsoft.com/office/word/2018/wordml" xmlns:w16du="http://schemas.microsoft.com/office/word/2023/wordml/word16du" xmlns:w16sdtdh="http://schemas.microsoft.com/office/word/2020/wordml/sdtdatahash" xmlns:w16sdtfl="http://schemas.microsoft.com/office/word/2024/wordml/sdtformatlock" xmlns:w16se="http://schemas.microsoft.com/office/word/2015/wordml/symex" xmlns:wpg="http://schemas.microsoft.com/office/word/2010/wordprocessingGroup" xmlns:wpi="http://schemas.microsoft.com/office/word/2010/wordprocessingInk" xmlns:wne="http://schemas.microsoft.com/office/word/2006/wordml" xmlns:wps="http://schemas.microsoft.com/office/word/2010/wordprocessingShape" mc:Ignorable="w14 w15 w16se w16cid w16 w16cex w16sdtdh w16sdtfl w16du wp14">
   <w:p>
     <w:pPr>
       <w:jc w:val="right"/>
@@ -6544,7 +6975,7 @@
 </file>
 
 <file path=word/footnotes.xml><?xml version="1.0" encoding="utf-8"?>
-<w:footnotes xmlns:wpc="http://schemas.microsoft.com/office/word/2010/wordprocessingCanvas" xmlns:cx="http://schemas.microsoft.com/office/drawing/2014/chartex" xmlns:cx1="http://schemas.microsoft.com/office/drawing/2015/9/8/chartex" xmlns:cx2="http://schemas.microsoft.com/office/drawing/2015/10/21/chartex" xmlns:cx3="http://schemas.microsoft.com/office/drawing/2016/5/9/chartex" xmlns:cx4="http://schemas.microsoft.com/office/drawing/2016/5/10/chartex" xmlns:cx5="http://schemas.microsoft.com/office/drawing/2016/5/11/chartex" xmlns:cx6="http://schemas.microsoft.com/office/drawing/2016/5/12/chartex" xmlns:cx7="http://schemas.microsoft.com/office/drawing/2016/5/13/chartex" xmlns:cx8="http://schemas.microsoft.com/office/drawing/2016/5/14/chartex" xmlns:mc="http://schemas.openxmlformats.org/markup-compatibility/2006" xmlns:aink="http://schemas.microsoft.com/office/drawing/2016/ink" xmlns:am3d="http://schemas.microsoft.com/office/drawing/2017/model3d" xmlns:o="urn:schemas-microsoft-com:office:office" xmlns:oel="http://schemas.microsoft.com/office/2019/extlst" xmlns:r="http://schemas.openxmlformats.org/officeDocument/2006/relationships" xmlns:m="http://schemas.openxmlformats.org/officeDocument/2006/math" xmlns:v="urn:schemas-microsoft-com:vml" xmlns:wp14="http://schemas.microsoft.com/office/word/2010/wordprocessingDrawing" xmlns:wp="http://schemas.openxmlformats.org/drawingml/2006/wordprocessingDrawing" xmlns:w10="urn:schemas-microsoft-com:office:word" xmlns:w="http://schemas.openxmlformats.org/wordprocessingml/2006/main" xmlns:w14="http://schemas.microsoft.com/office/word/2010/wordml" xmlns:w15="http://schemas.microsoft.com/office/word/2012/wordml" xmlns:w16cex="http://schemas.microsoft.com/office/word/2018/wordml/cex" xmlns:w16cid="http://schemas.microsoft.com/office/word/2016/wordml/cid" xmlns:w16="http://schemas.microsoft.com/office/word/2018/wordml" xmlns:w16du="http://schemas.microsoft.com/office/word/2023/wordml/word16du" xmlns:w16sdtdh="http://schemas.microsoft.com/office/word/2020/wordml/sdtdatahash" xmlns:w16se="http://schemas.microsoft.com/office/word/2015/wordml/symex" xmlns:wpg="http://schemas.microsoft.com/office/word/2010/wordprocessingGroup" xmlns:wpi="http://schemas.microsoft.com/office/word/2010/wordprocessingInk" xmlns:wne="http://schemas.microsoft.com/office/word/2006/wordml" xmlns:wps="http://schemas.microsoft.com/office/word/2010/wordprocessingShape" mc:Ignorable="w14 w15 w16se w16cid w16 w16cex w16sdtdh w16du wp14">
+<w:footnotes xmlns:wpc="http://schemas.microsoft.com/office/word/2010/wordprocessingCanvas" xmlns:cx="http://schemas.microsoft.com/office/drawing/2014/chartex" xmlns:cx1="http://schemas.microsoft.com/office/drawing/2015/9/8/chartex" xmlns:cx2="http://schemas.microsoft.com/office/drawing/2015/10/21/chartex" xmlns:cx3="http://schemas.microsoft.com/office/drawing/2016/5/9/chartex" xmlns:cx4="http://schemas.microsoft.com/office/drawing/2016/5/10/chartex" xmlns:cx5="http://schemas.microsoft.com/office/drawing/2016/5/11/chartex" xmlns:cx6="http://schemas.microsoft.com/office/drawing/2016/5/12/chartex" xmlns:cx7="http://schemas.microsoft.com/office/drawing/2016/5/13/chartex" xmlns:cx8="http://schemas.microsoft.com/office/drawing/2016/5/14/chartex" xmlns:mc="http://schemas.openxmlformats.org/markup-compatibility/2006" xmlns:aink="http://schemas.microsoft.com/office/drawing/2016/ink" xmlns:am3d="http://schemas.microsoft.com/office/drawing/2017/model3d" xmlns:o="urn:schemas-microsoft-com:office:office" xmlns:oel="http://schemas.microsoft.com/office/2019/extlst" xmlns:r="http://schemas.openxmlformats.org/officeDocument/2006/relationships" xmlns:m="http://schemas.openxmlformats.org/officeDocument/2006/math" xmlns:v="urn:schemas-microsoft-com:vml" xmlns:wp14="http://schemas.microsoft.com/office/word/2010/wordprocessingDrawing" xmlns:wp="http://schemas.openxmlformats.org/drawingml/2006/wordprocessingDrawing" xmlns:w10="urn:schemas-microsoft-com:office:word" xmlns:w="http://schemas.openxmlformats.org/wordprocessingml/2006/main" xmlns:w14="http://schemas.microsoft.com/office/word/2010/wordml" xmlns:w15="http://schemas.microsoft.com/office/word/2012/wordml" xmlns:w16cex="http://schemas.microsoft.com/office/word/2018/wordml/cex" xmlns:w16cid="http://schemas.microsoft.com/office/word/2016/wordml/cid" xmlns:w16="http://schemas.microsoft.com/office/word/2018/wordml" xmlns:w16du="http://schemas.microsoft.com/office/word/2023/wordml/word16du" xmlns:w16sdtdh="http://schemas.microsoft.com/office/word/2020/wordml/sdtdatahash" xmlns:w16sdtfl="http://schemas.microsoft.com/office/word/2024/wordml/sdtformatlock" xmlns:w16se="http://schemas.microsoft.com/office/word/2015/wordml/symex" xmlns:wpg="http://schemas.microsoft.com/office/word/2010/wordprocessingGroup" xmlns:wpi="http://schemas.microsoft.com/office/word/2010/wordprocessingInk" xmlns:wne="http://schemas.microsoft.com/office/word/2006/wordml" xmlns:wps="http://schemas.microsoft.com/office/word/2010/wordprocessingShape" mc:Ignorable="w14 w15 w16se w16cid w16 w16cex w16sdtdh w16sdtfl w16du wp14">
   <w:footnote w:type="separator" w:id="-1">
     <w:p>
       <w:r>
@@ -6621,7 +7052,7 @@
 </file>
 
 <file path=word/header1.xml><?xml version="1.0" encoding="utf-8"?>
-<w:hdr xmlns:wpc="http://schemas.microsoft.com/office/word/2010/wordprocessingCanvas" xmlns:cx="http://schemas.microsoft.com/office/drawing/2014/chartex" xmlns:cx1="http://schemas.microsoft.com/office/drawing/2015/9/8/chartex" xmlns:cx2="http://schemas.microsoft.com/office/drawing/2015/10/21/chartex" xmlns:cx3="http://schemas.microsoft.com/office/drawing/2016/5/9/chartex" xmlns:cx4="http://schemas.microsoft.com/office/drawing/2016/5/10/chartex" xmlns:cx5="http://schemas.microsoft.com/office/drawing/2016/5/11/chartex" xmlns:cx6="http://schemas.microsoft.com/office/drawing/2016/5/12/chartex" xmlns:cx7="http://schemas.microsoft.com/office/drawing/2016/5/13/chartex" xmlns:cx8="http://schemas.microsoft.com/office/drawing/2016/5/14/chartex" xmlns:mc="http://schemas.openxmlformats.org/markup-compatibility/2006" xmlns:aink="http://schemas.microsoft.com/office/drawing/2016/ink" xmlns:am3d="http://schemas.microsoft.com/office/drawing/2017/model3d" xmlns:o="urn:schemas-microsoft-com:office:office" xmlns:oel="http://schemas.microsoft.com/office/2019/extlst" xmlns:r="http://schemas.openxmlformats.org/officeDocument/2006/relationships" xmlns:m="http://schemas.openxmlformats.org/officeDocument/2006/math" xmlns:v="urn:schemas-microsoft-com:vml" xmlns:wp14="http://schemas.microsoft.com/office/word/2010/wordprocessingDrawing" xmlns:wp="http://schemas.openxmlformats.org/drawingml/2006/wordprocessingDrawing" xmlns:w10="urn:schemas-microsoft-com:office:word" xmlns:w="http://schemas.openxmlformats.org/wordprocessingml/2006/main" xmlns:w14="http://schemas.microsoft.com/office/word/2010/wordml" xmlns:w15="http://schemas.microsoft.com/office/word/2012/wordml" xmlns:w16cex="http://schemas.microsoft.com/office/word/2018/wordml/cex" xmlns:w16cid="http://schemas.microsoft.com/office/word/2016/wordml/cid" xmlns:w16="http://schemas.microsoft.com/office/word/2018/wordml" xmlns:w16du="http://schemas.microsoft.com/office/word/2023/wordml/word16du" xmlns:w16sdtdh="http://schemas.microsoft.com/office/word/2020/wordml/sdtdatahash" xmlns:w16se="http://schemas.microsoft.com/office/word/2015/wordml/symex" xmlns:wpg="http://schemas.microsoft.com/office/word/2010/wordprocessingGroup" xmlns:wpi="http://schemas.microsoft.com/office/word/2010/wordprocessingInk" xmlns:wne="http://schemas.microsoft.com/office/word/2006/wordml" xmlns:wps="http://schemas.microsoft.com/office/word/2010/wordprocessingShape" mc:Ignorable="w14 w15 w16se w16cid w16 w16cex w16sdtdh w16du wp14">
+<w:hdr xmlns:wpc="http://schemas.microsoft.com/office/word/2010/wordprocessingCanvas" xmlns:cx="http://schemas.microsoft.com/office/drawing/2014/chartex" xmlns:cx1="http://schemas.microsoft.com/office/drawing/2015/9/8/chartex" xmlns:cx2="http://schemas.microsoft.com/office/drawing/2015/10/21/chartex" xmlns:cx3="http://schemas.microsoft.com/office/drawing/2016/5/9/chartex" xmlns:cx4="http://schemas.microsoft.com/office/drawing/2016/5/10/chartex" xmlns:cx5="http://schemas.microsoft.com/office/drawing/2016/5/11/chartex" xmlns:cx6="http://schemas.microsoft.com/office/drawing/2016/5/12/chartex" xmlns:cx7="http://schemas.microsoft.com/office/drawing/2016/5/13/chartex" xmlns:cx8="http://schemas.microsoft.com/office/drawing/2016/5/14/chartex" xmlns:mc="http://schemas.openxmlformats.org/markup-compatibility/2006" xmlns:aink="http://schemas.microsoft.com/office/drawing/2016/ink" xmlns:am3d="http://schemas.microsoft.com/office/drawing/2017/model3d" xmlns:o="urn:schemas-microsoft-com:office:office" xmlns:oel="http://schemas.microsoft.com/office/2019/extlst" xmlns:r="http://schemas.openxmlformats.org/officeDocument/2006/relationships" xmlns:m="http://schemas.openxmlformats.org/officeDocument/2006/math" xmlns:v="urn:schemas-microsoft-com:vml" xmlns:wp14="http://schemas.microsoft.com/office/word/2010/wordprocessingDrawing" xmlns:wp="http://schemas.openxmlformats.org/drawingml/2006/wordprocessingDrawing" xmlns:w10="urn:schemas-microsoft-com:office:word" xmlns:w="http://schemas.openxmlformats.org/wordprocessingml/2006/main" xmlns:w14="http://schemas.microsoft.com/office/word/2010/wordml" xmlns:w15="http://schemas.microsoft.com/office/word/2012/wordml" xmlns:w16cex="http://schemas.microsoft.com/office/word/2018/wordml/cex" xmlns:w16cid="http://schemas.microsoft.com/office/word/2016/wordml/cid" xmlns:w16="http://schemas.microsoft.com/office/word/2018/wordml" xmlns:w16du="http://schemas.microsoft.com/office/word/2023/wordml/word16du" xmlns:w16sdtdh="http://schemas.microsoft.com/office/word/2020/wordml/sdtdatahash" xmlns:w16sdtfl="http://schemas.microsoft.com/office/word/2024/wordml/sdtformatlock" xmlns:w16se="http://schemas.microsoft.com/office/word/2015/wordml/symex" xmlns:wpg="http://schemas.microsoft.com/office/word/2010/wordprocessingGroup" xmlns:wpi="http://schemas.microsoft.com/office/word/2010/wordprocessingInk" xmlns:wne="http://schemas.microsoft.com/office/word/2006/wordml" xmlns:wps="http://schemas.microsoft.com/office/word/2010/wordprocessingShape" mc:Ignorable="w14 w15 w16se w16cid w16 w16cex w16sdtdh w16sdtfl w16du wp14">
   <w:p>
     <w:pPr>
       <w:pStyle w:val="Header"/>
@@ -6658,7 +7089,7 @@
         <w:sz w:val="20"/>
         <w:szCs w:val="20"/>
       </w:rPr>
-      <w:t>December 13, 2024</w:t>
+      <w:t>December 30, 2024</w:t>
     </w:r>
     <w:r>
       <w:rPr>
@@ -6705,7 +7136,25 @@
         <w:sz w:val="20"/>
         <w:szCs w:val="20"/>
       </w:rPr>
-      <w:t xml:space="preserve">Our Client: </w:t>
+      <w:t xml:space="preserve">Our </w:t>
+    </w:r>
+    <w:proofErr w:type="gramStart"/>
+    <w:r>
+      <w:rPr>
+        <w:i/>
+        <w:sz w:val="20"/>
+        <w:szCs w:val="20"/>
+      </w:rPr>
+      <w:t>Client</w:t>
+    </w:r>
+    <w:proofErr w:type="gramEnd"/>
+    <w:r>
+      <w:rPr>
+        <w:i/>
+        <w:sz w:val="20"/>
+        <w:szCs w:val="20"/>
+      </w:rPr>
+      <w:t xml:space="preserve">: </w:t>
     </w:r>
     <w:r>
       <w:rPr>
@@ -6913,7 +7362,7 @@
 </file>
 
 <file path=word/header2.xml><?xml version="1.0" encoding="utf-8"?>
-<w:hdr xmlns:wpc="http://schemas.microsoft.com/office/word/2010/wordprocessingCanvas" xmlns:cx="http://schemas.microsoft.com/office/drawing/2014/chartex" xmlns:cx1="http://schemas.microsoft.com/office/drawing/2015/9/8/chartex" xmlns:cx2="http://schemas.microsoft.com/office/drawing/2015/10/21/chartex" xmlns:cx3="http://schemas.microsoft.com/office/drawing/2016/5/9/chartex" xmlns:cx4="http://schemas.microsoft.com/office/drawing/2016/5/10/chartex" xmlns:cx5="http://schemas.microsoft.com/office/drawing/2016/5/11/chartex" xmlns:cx6="http://schemas.microsoft.com/office/drawing/2016/5/12/chartex" xmlns:cx7="http://schemas.microsoft.com/office/drawing/2016/5/13/chartex" xmlns:cx8="http://schemas.microsoft.com/office/drawing/2016/5/14/chartex" xmlns:mc="http://schemas.openxmlformats.org/markup-compatibility/2006" xmlns:aink="http://schemas.microsoft.com/office/drawing/2016/ink" xmlns:am3d="http://schemas.microsoft.com/office/drawing/2017/model3d" xmlns:o="urn:schemas-microsoft-com:office:office" xmlns:oel="http://schemas.microsoft.com/office/2019/extlst" xmlns:r="http://schemas.openxmlformats.org/officeDocument/2006/relationships" xmlns:m="http://schemas.openxmlformats.org/officeDocument/2006/math" xmlns:v="urn:schemas-microsoft-com:vml" xmlns:wp14="http://schemas.microsoft.com/office/word/2010/wordprocessingDrawing" xmlns:wp="http://schemas.openxmlformats.org/drawingml/2006/wordprocessingDrawing" xmlns:w10="urn:schemas-microsoft-com:office:word" xmlns:w="http://schemas.openxmlformats.org/wordprocessingml/2006/main" xmlns:w14="http://schemas.microsoft.com/office/word/2010/wordml" xmlns:w15="http://schemas.microsoft.com/office/word/2012/wordml" xmlns:w16cex="http://schemas.microsoft.com/office/word/2018/wordml/cex" xmlns:w16cid="http://schemas.microsoft.com/office/word/2016/wordml/cid" xmlns:w16="http://schemas.microsoft.com/office/word/2018/wordml" xmlns:w16du="http://schemas.microsoft.com/office/word/2023/wordml/word16du" xmlns:w16sdtdh="http://schemas.microsoft.com/office/word/2020/wordml/sdtdatahash" xmlns:w16se="http://schemas.microsoft.com/office/word/2015/wordml/symex" xmlns:wpg="http://schemas.microsoft.com/office/word/2010/wordprocessingGroup" xmlns:wpi="http://schemas.microsoft.com/office/word/2010/wordprocessingInk" xmlns:wne="http://schemas.microsoft.com/office/word/2006/wordml" xmlns:wps="http://schemas.microsoft.com/office/word/2010/wordprocessingShape" mc:Ignorable="w14 w15 w16se w16cid w16 w16cex w16sdtdh w16du wp14">
+<w:hdr xmlns:wpc="http://schemas.microsoft.com/office/word/2010/wordprocessingCanvas" xmlns:cx="http://schemas.microsoft.com/office/drawing/2014/chartex" xmlns:cx1="http://schemas.microsoft.com/office/drawing/2015/9/8/chartex" xmlns:cx2="http://schemas.microsoft.com/office/drawing/2015/10/21/chartex" xmlns:cx3="http://schemas.microsoft.com/office/drawing/2016/5/9/chartex" xmlns:cx4="http://schemas.microsoft.com/office/drawing/2016/5/10/chartex" xmlns:cx5="http://schemas.microsoft.com/office/drawing/2016/5/11/chartex" xmlns:cx6="http://schemas.microsoft.com/office/drawing/2016/5/12/chartex" xmlns:cx7="http://schemas.microsoft.com/office/drawing/2016/5/13/chartex" xmlns:cx8="http://schemas.microsoft.com/office/drawing/2016/5/14/chartex" xmlns:mc="http://schemas.openxmlformats.org/markup-compatibility/2006" xmlns:aink="http://schemas.microsoft.com/office/drawing/2016/ink" xmlns:am3d="http://schemas.microsoft.com/office/drawing/2017/model3d" xmlns:o="urn:schemas-microsoft-com:office:office" xmlns:oel="http://schemas.microsoft.com/office/2019/extlst" xmlns:r="http://schemas.openxmlformats.org/officeDocument/2006/relationships" xmlns:m="http://schemas.openxmlformats.org/officeDocument/2006/math" xmlns:v="urn:schemas-microsoft-com:vml" xmlns:wp14="http://schemas.microsoft.com/office/word/2010/wordprocessingDrawing" xmlns:wp="http://schemas.openxmlformats.org/drawingml/2006/wordprocessingDrawing" xmlns:w10="urn:schemas-microsoft-com:office:word" xmlns:w="http://schemas.openxmlformats.org/wordprocessingml/2006/main" xmlns:w14="http://schemas.microsoft.com/office/word/2010/wordml" xmlns:w15="http://schemas.microsoft.com/office/word/2012/wordml" xmlns:w16cex="http://schemas.microsoft.com/office/word/2018/wordml/cex" xmlns:w16cid="http://schemas.microsoft.com/office/word/2016/wordml/cid" xmlns:w16="http://schemas.microsoft.com/office/word/2018/wordml" xmlns:w16du="http://schemas.microsoft.com/office/word/2023/wordml/word16du" xmlns:w16sdtdh="http://schemas.microsoft.com/office/word/2020/wordml/sdtdatahash" xmlns:w16sdtfl="http://schemas.microsoft.com/office/word/2024/wordml/sdtformatlock" xmlns:w16se="http://schemas.microsoft.com/office/word/2015/wordml/symex" xmlns:wpg="http://schemas.microsoft.com/office/word/2010/wordprocessingGroup" xmlns:wpi="http://schemas.microsoft.com/office/word/2010/wordprocessingInk" xmlns:wne="http://schemas.microsoft.com/office/word/2006/wordml" xmlns:wps="http://schemas.microsoft.com/office/word/2010/wordprocessingShape" mc:Ignorable="w14 w15 w16se w16cid w16 w16cex w16sdtdh w16sdtfl w16du wp14">
   <w:tbl>
     <w:tblPr>
       <w:tblStyle w:val="TableGrid"/>
@@ -7140,6 +7589,7 @@
               <w:lang w:val="fr-FR"/>
             </w:rPr>
           </w:pPr>
+          <w:proofErr w:type="gramStart"/>
           <w:r>
             <w:rPr>
               <w:rFonts w:ascii="Adobe Garamond Pro" w:hAnsi="Adobe Garamond Pro" w:cs="Arial"/>
@@ -7150,7 +7600,20 @@
               <w:szCs w:val="16"/>
               <w:lang w:val="fr-FR"/>
             </w:rPr>
-            <w:t xml:space="preserve">T: </w:t>
+            <w:t>T:</w:t>
+          </w:r>
+          <w:proofErr w:type="gramEnd"/>
+          <w:r>
+            <w:rPr>
+              <w:rFonts w:ascii="Adobe Garamond Pro" w:hAnsi="Adobe Garamond Pro" w:cs="Arial"/>
+              <w:b/>
+              <w:bCs/>
+              <w:color w:val="000000" w:themeColor="text1"/>
+              <w:sz w:val="16"/>
+              <w:szCs w:val="16"/>
+              <w:lang w:val="fr-FR"/>
+            </w:rPr>
+            <w:t xml:space="preserve"> </w:t>
           </w:r>
           <w:r>
             <w:rPr>
@@ -7190,6 +7653,7 @@
               <w:lang w:val="fr-FR"/>
             </w:rPr>
           </w:pPr>
+          <w:proofErr w:type="gramStart"/>
           <w:r>
             <w:rPr>
               <w:rFonts w:ascii="Adobe Garamond Pro" w:hAnsi="Adobe Garamond Pro" w:cs="Arial"/>
@@ -7200,7 +7664,20 @@
               <w:szCs w:val="16"/>
               <w:lang w:val="fr-FR"/>
             </w:rPr>
-            <w:t>F: 424. 429.2432</w:t>
+            <w:t>F:</w:t>
+          </w:r>
+          <w:proofErr w:type="gramEnd"/>
+          <w:r>
+            <w:rPr>
+              <w:rFonts w:ascii="Adobe Garamond Pro" w:hAnsi="Adobe Garamond Pro" w:cs="Arial"/>
+              <w:b/>
+              <w:bCs/>
+              <w:color w:val="000000" w:themeColor="text1"/>
+              <w:sz w:val="16"/>
+              <w:szCs w:val="16"/>
+              <w:lang w:val="fr-FR"/>
+            </w:rPr>
+            <w:t xml:space="preserve"> 424. 429.2432</w:t>
           </w:r>
         </w:p>
         <w:p>
@@ -7216,6 +7693,7 @@
               <w:lang w:val="fr-FR"/>
             </w:rPr>
           </w:pPr>
+          <w:proofErr w:type="gramStart"/>
           <w:r>
             <w:rPr>
               <w:rFonts w:ascii="Adobe Garamond Pro" w:hAnsi="Adobe Garamond Pro" w:cs="Arial"/>
@@ -7226,7 +7704,20 @@
               <w:szCs w:val="16"/>
               <w:lang w:val="fr-FR"/>
             </w:rPr>
-            <w:t>Email: Lillian@Sedlawgroup.com</w:t>
+            <w:t>Email:</w:t>
+          </w:r>
+          <w:proofErr w:type="gramEnd"/>
+          <w:r>
+            <w:rPr>
+              <w:rFonts w:ascii="Adobe Garamond Pro" w:hAnsi="Adobe Garamond Pro" w:cs="Arial"/>
+              <w:b/>
+              <w:bCs/>
+              <w:color w:val="000000" w:themeColor="text1"/>
+              <w:sz w:val="16"/>
+              <w:szCs w:val="16"/>
+              <w:lang w:val="fr-FR"/>
+            </w:rPr>
+            <w:t xml:space="preserve"> Lillian@Sedlawgroup.com</w:t>
           </w:r>
         </w:p>
         <w:p>
@@ -7325,7 +7816,7 @@
 </file>
 
 <file path=word/numbering.xml><?xml version="1.0" encoding="utf-8"?>
-<w:numbering xmlns:wpc="http://schemas.microsoft.com/office/word/2010/wordprocessingCanvas" xmlns:cx="http://schemas.microsoft.com/office/drawing/2014/chartex" xmlns:cx1="http://schemas.microsoft.com/office/drawing/2015/9/8/chartex" xmlns:cx2="http://schemas.microsoft.com/office/drawing/2015/10/21/chartex" xmlns:cx3="http://schemas.microsoft.com/office/drawing/2016/5/9/chartex" xmlns:cx4="http://schemas.microsoft.com/office/drawing/2016/5/10/chartex" xmlns:cx5="http://schemas.microsoft.com/office/drawing/2016/5/11/chartex" xmlns:cx6="http://schemas.microsoft.com/office/drawing/2016/5/12/chartex" xmlns:cx7="http://schemas.microsoft.com/office/drawing/2016/5/13/chartex" xmlns:cx8="http://schemas.microsoft.com/office/drawing/2016/5/14/chartex" xmlns:mc="http://schemas.openxmlformats.org/markup-compatibility/2006" xmlns:aink="http://schemas.microsoft.com/office/drawing/2016/ink" xmlns:am3d="http://schemas.microsoft.com/office/drawing/2017/model3d" xmlns:o="urn:schemas-microsoft-com:office:office" xmlns:oel="http://schemas.microsoft.com/office/2019/extlst" xmlns:r="http://schemas.openxmlformats.org/officeDocument/2006/relationships" xmlns:m="http://schemas.openxmlformats.org/officeDocument/2006/math" xmlns:v="urn:schemas-microsoft-com:vml" xmlns:wp14="http://schemas.microsoft.com/office/word/2010/wordprocessingDrawing" xmlns:wp="http://schemas.openxmlformats.org/drawingml/2006/wordprocessingDrawing" xmlns:w10="urn:schemas-microsoft-com:office:word" xmlns:w="http://schemas.openxmlformats.org/wordprocessingml/2006/main" xmlns:w14="http://schemas.microsoft.com/office/word/2010/wordml" xmlns:w15="http://schemas.microsoft.com/office/word/2012/wordml" xmlns:w16cex="http://schemas.microsoft.com/office/word/2018/wordml/cex" xmlns:w16cid="http://schemas.microsoft.com/office/word/2016/wordml/cid" xmlns:w16="http://schemas.microsoft.com/office/word/2018/wordml" xmlns:w16du="http://schemas.microsoft.com/office/word/2023/wordml/word16du" xmlns:w16sdtdh="http://schemas.microsoft.com/office/word/2020/wordml/sdtdatahash" xmlns:w16se="http://schemas.microsoft.com/office/word/2015/wordml/symex" xmlns:wpg="http://schemas.microsoft.com/office/word/2010/wordprocessingGroup" xmlns:wpi="http://schemas.microsoft.com/office/word/2010/wordprocessingInk" xmlns:wne="http://schemas.microsoft.com/office/word/2006/wordml" xmlns:wps="http://schemas.microsoft.com/office/word/2010/wordprocessingShape" mc:Ignorable="w14 w15 w16se w16cid w16 w16cex w16sdtdh w16du wp14">
+<w:numbering xmlns:wpc="http://schemas.microsoft.com/office/word/2010/wordprocessingCanvas" xmlns:cx="http://schemas.microsoft.com/office/drawing/2014/chartex" xmlns:cx1="http://schemas.microsoft.com/office/drawing/2015/9/8/chartex" xmlns:cx2="http://schemas.microsoft.com/office/drawing/2015/10/21/chartex" xmlns:cx3="http://schemas.microsoft.com/office/drawing/2016/5/9/chartex" xmlns:cx4="http://schemas.microsoft.com/office/drawing/2016/5/10/chartex" xmlns:cx5="http://schemas.microsoft.com/office/drawing/2016/5/11/chartex" xmlns:cx6="http://schemas.microsoft.com/office/drawing/2016/5/12/chartex" xmlns:cx7="http://schemas.microsoft.com/office/drawing/2016/5/13/chartex" xmlns:cx8="http://schemas.microsoft.com/office/drawing/2016/5/14/chartex" xmlns:mc="http://schemas.openxmlformats.org/markup-compatibility/2006" xmlns:aink="http://schemas.microsoft.com/office/drawing/2016/ink" xmlns:am3d="http://schemas.microsoft.com/office/drawing/2017/model3d" xmlns:o="urn:schemas-microsoft-com:office:office" xmlns:oel="http://schemas.microsoft.com/office/2019/extlst" xmlns:r="http://schemas.openxmlformats.org/officeDocument/2006/relationships" xmlns:m="http://schemas.openxmlformats.org/officeDocument/2006/math" xmlns:v="urn:schemas-microsoft-com:vml" xmlns:wp14="http://schemas.microsoft.com/office/word/2010/wordprocessingDrawing" xmlns:wp="http://schemas.openxmlformats.org/drawingml/2006/wordprocessingDrawing" xmlns:w10="urn:schemas-microsoft-com:office:word" xmlns:w="http://schemas.openxmlformats.org/wordprocessingml/2006/main" xmlns:w14="http://schemas.microsoft.com/office/word/2010/wordml" xmlns:w15="http://schemas.microsoft.com/office/word/2012/wordml" xmlns:w16cex="http://schemas.microsoft.com/office/word/2018/wordml/cex" xmlns:w16cid="http://schemas.microsoft.com/office/word/2016/wordml/cid" xmlns:w16="http://schemas.microsoft.com/office/word/2018/wordml" xmlns:w16du="http://schemas.microsoft.com/office/word/2023/wordml/word16du" xmlns:w16sdtdh="http://schemas.microsoft.com/office/word/2020/wordml/sdtdatahash" xmlns:w16sdtfl="http://schemas.microsoft.com/office/word/2024/wordml/sdtformatlock" xmlns:w16se="http://schemas.microsoft.com/office/word/2015/wordml/symex" xmlns:wpg="http://schemas.microsoft.com/office/word/2010/wordprocessingGroup" xmlns:wpi="http://schemas.microsoft.com/office/word/2010/wordprocessingInk" xmlns:wne="http://schemas.microsoft.com/office/word/2006/wordml" xmlns:wps="http://schemas.microsoft.com/office/word/2010/wordprocessingShape" mc:Ignorable="w14 w15 w16se w16cid w16 w16cex w16sdtdh w16sdtfl w16du wp14">
   <w:abstractNum w:abstractNumId="0" w15:restartNumberingAfterBreak="0">
     <w:nsid w:val="02040ABA"/>
     <w:multiLevelType w:val="hybridMultilevel"/>
@@ -10535,7 +11026,7 @@
 </file>
 
 <file path=word/styles.xml><?xml version="1.0" encoding="utf-8"?>
-<w:styles xmlns:mc="http://schemas.openxmlformats.org/markup-compatibility/2006" xmlns:r="http://schemas.openxmlformats.org/officeDocument/2006/relationships" xmlns:w="http://schemas.openxmlformats.org/wordprocessingml/2006/main" xmlns:w14="http://schemas.microsoft.com/office/word/2010/wordml" xmlns:w15="http://schemas.microsoft.com/office/word/2012/wordml" xmlns:w16cex="http://schemas.microsoft.com/office/word/2018/wordml/cex" xmlns:w16cid="http://schemas.microsoft.com/office/word/2016/wordml/cid" xmlns:w16="http://schemas.microsoft.com/office/word/2018/wordml" xmlns:w16du="http://schemas.microsoft.com/office/word/2023/wordml/word16du" xmlns:w16sdtdh="http://schemas.microsoft.com/office/word/2020/wordml/sdtdatahash" xmlns:w16se="http://schemas.microsoft.com/office/word/2015/wordml/symex" mc:Ignorable="w14 w15 w16se w16cid w16 w16cex w16sdtdh w16du">
+<w:styles xmlns:mc="http://schemas.openxmlformats.org/markup-compatibility/2006" xmlns:r="http://schemas.openxmlformats.org/officeDocument/2006/relationships" xmlns:w="http://schemas.openxmlformats.org/wordprocessingml/2006/main" xmlns:w14="http://schemas.microsoft.com/office/word/2010/wordml" xmlns:w15="http://schemas.microsoft.com/office/word/2012/wordml" xmlns:w16cex="http://schemas.microsoft.com/office/word/2018/wordml/cex" xmlns:w16cid="http://schemas.microsoft.com/office/word/2016/wordml/cid" xmlns:w16="http://schemas.microsoft.com/office/word/2018/wordml" xmlns:w16du="http://schemas.microsoft.com/office/word/2023/wordml/word16du" xmlns:w16sdtdh="http://schemas.microsoft.com/office/word/2020/wordml/sdtdatahash" xmlns:w16sdtfl="http://schemas.microsoft.com/office/word/2024/wordml/sdtformatlock" xmlns:w16se="http://schemas.microsoft.com/office/word/2015/wordml/symex" mc:Ignorable="w14 w15 w16se w16cid w16 w16cex w16sdtdh w16sdtfl w16du">
   <w:docDefaults>
     <w:rPrDefault>
       <w:rPr>

</xml_diff>